<commit_message>
Minor fixes for encapsulation advanced
</commit_message>
<xml_diff>
--- a/Courses/Software-Sciences/Module-1-OOP/08.2-Encapsulation-Advanced/08.2-Encapsulation-Advanced-Exercises.docx
+++ b/Courses/Software-Sciences/Module-1-OOP/08.2-Encapsulation-Advanced/08.2-Encapsulation-Advanced-Exercises.docx
@@ -24,7 +24,6 @@
         </w:rPr>
         <w:t xml:space="preserve">: </w:t>
       </w:r>
-      <w:proofErr w:type="spellStart"/>
       <w:r>
         <w:rPr>
           <w:sz w:val="52"/>
@@ -32,7 +31,6 @@
         </w:rPr>
         <w:t>Енкапсулация</w:t>
       </w:r>
-      <w:proofErr w:type="spellEnd"/>
     </w:p>
     <w:p>
       <w:pPr>
@@ -160,7 +158,6 @@
         </w:rPr>
         <w:t xml:space="preserve">Вече сте запознати с </w:t>
       </w:r>
-      <w:proofErr w:type="spellStart"/>
       <w:r>
         <w:rPr>
           <w:b/>
@@ -169,7 +166,6 @@
         </w:rPr>
         <w:t>енкапсулацията</w:t>
       </w:r>
-      <w:proofErr w:type="spellEnd"/>
       <w:r>
         <w:rPr>
           <w:lang w:val="bg-BG"/>
@@ -296,23 +292,13 @@
         </w:rPr>
         <w:t xml:space="preserve">. Вашата задача е да </w:t>
       </w:r>
-      <w:proofErr w:type="spellStart"/>
-      <w:r>
-        <w:rPr>
-          <w:b/>
-          <w:bCs/>
-          <w:lang w:val="bg-BG"/>
-        </w:rPr>
-        <w:t>енкапсулирате</w:t>
-      </w:r>
-      <w:proofErr w:type="spellEnd"/>
-      <w:r>
-        <w:rPr>
-          <w:b/>
-          <w:bCs/>
-          <w:lang w:val="bg-BG"/>
-        </w:rPr>
-        <w:t xml:space="preserve"> </w:t>
+      <w:r>
+        <w:rPr>
+          <w:b/>
+          <w:bCs/>
+          <w:lang w:val="bg-BG"/>
+        </w:rPr>
+        <w:t xml:space="preserve">енкапсулирате </w:t>
       </w:r>
       <w:r>
         <w:rPr>
@@ -394,19 +380,11 @@
       <w:r>
         <w:t xml:space="preserve"> 1. </w:t>
       </w:r>
-      <w:proofErr w:type="spellStart"/>
-      <w:r>
-        <w:rPr>
-          <w:lang w:val="bg-BG"/>
-        </w:rPr>
-        <w:t>Енкапсулирайте</w:t>
-      </w:r>
-      <w:proofErr w:type="spellEnd"/>
-      <w:r>
-        <w:rPr>
-          <w:lang w:val="bg-BG"/>
-        </w:rPr>
-        <w:t xml:space="preserve"> полетата</w:t>
+      <w:r>
+        <w:rPr>
+          <w:lang w:val="bg-BG"/>
+        </w:rPr>
+        <w:t>Енкапсулирайте полетата</w:t>
       </w:r>
     </w:p>
     <w:p>
@@ -1909,23 +1887,13 @@
         </w:rPr>
         <w:t>{</w:t>
       </w:r>
-      <w:proofErr w:type="spellStart"/>
       <w:r>
         <w:rPr>
           <w:rFonts w:ascii="Consolas" w:hAnsi="Consolas"/>
           <w:b/>
           <w:noProof/>
         </w:rPr>
-        <w:t>personName</w:t>
-      </w:r>
-      <w:proofErr w:type="spellEnd"/>
-      <w:r>
-        <w:rPr>
-          <w:rFonts w:ascii="Consolas" w:hAnsi="Consolas"/>
-          <w:b/>
-          <w:noProof/>
-        </w:rPr>
-        <w:t>} can't afford {productName</w:t>
+        <w:t>personName} can't afford {productName</w:t>
       </w:r>
       <w:r>
         <w:rPr>
@@ -3095,13 +3063,8 @@
         </w:rPr>
         <w:t>, зеленчуци (v</w:t>
       </w:r>
-      <w:proofErr w:type="spellStart"/>
-      <w:r>
-        <w:t>eggies</w:t>
-      </w:r>
-      <w:proofErr w:type="spellEnd"/>
-      <w:r>
-        <w:t>)</w:t>
+      <w:r>
+        <w:t>eggies)</w:t>
       </w:r>
       <w:r>
         <w:rPr>
@@ -3373,7 +3336,6 @@
         </w:rPr>
         <w:t xml:space="preserve">е да създадете класовете по начин, по който са </w:t>
       </w:r>
-      <w:proofErr w:type="spellStart"/>
       <w:r>
         <w:rPr>
           <w:b/>
@@ -3381,7 +3343,6 @@
         </w:rPr>
         <w:t>енкапсулирани</w:t>
       </w:r>
-      <w:proofErr w:type="spellEnd"/>
       <w:r>
         <w:rPr>
           <w:bCs/>
@@ -3959,21 +3920,7 @@
         <w:rPr>
           <w:lang w:val="bg-BG"/>
         </w:rPr>
-        <w:t xml:space="preserve"> </w:t>
-      </w:r>
-      <w:proofErr w:type="spellStart"/>
-      <w:r>
-        <w:rPr>
-          <w:lang w:val="bg-BG"/>
-        </w:rPr>
-        <w:t>и</w:t>
-      </w:r>
-      <w:proofErr w:type="spellEnd"/>
-      <w:r>
-        <w:rPr>
-          <w:lang w:val="bg-BG"/>
-        </w:rPr>
-        <w:t xml:space="preserve"> </w:t>
+        <w:t xml:space="preserve"> и </w:t>
       </w:r>
       <w:r>
         <w:rPr>
@@ -4065,23 +4012,13 @@
         </w:rPr>
         <w:t>setter-</w:t>
       </w:r>
-      <w:proofErr w:type="spellStart"/>
-      <w:r>
-        <w:rPr>
-          <w:b/>
-          <w:bCs/>
-          <w:lang w:val="bg-BG"/>
-        </w:rPr>
-        <w:t>ите</w:t>
-      </w:r>
-      <w:proofErr w:type="spellEnd"/>
-      <w:r>
-        <w:rPr>
-          <w:b/>
-          <w:bCs/>
-          <w:lang w:val="bg-BG"/>
-        </w:rPr>
-        <w:t>.</w:t>
+      <w:r>
+        <w:rPr>
+          <w:b/>
+          <w:bCs/>
+          <w:lang w:val="bg-BG"/>
+        </w:rPr>
+        <w:t>ите.</w:t>
       </w:r>
     </w:p>
     <w:p>
@@ -5162,21 +5099,12 @@
         </w:rPr>
         <w:t xml:space="preserve">-и </w:t>
       </w:r>
-      <w:proofErr w:type="spellStart"/>
-      <w:r>
-        <w:rPr>
-          <w:bCs/>
-          <w:lang w:val="bg-BG"/>
-        </w:rPr>
-        <w:t>и</w:t>
-      </w:r>
-      <w:proofErr w:type="spellEnd"/>
-      <w:r>
-        <w:rPr>
-          <w:bCs/>
-          <w:lang w:val="bg-BG"/>
-        </w:rPr>
-        <w:t xml:space="preserve"> </w:t>
+      <w:r>
+        <w:rPr>
+          <w:bCs/>
+          <w:lang w:val="bg-BG"/>
+        </w:rPr>
+        <w:t xml:space="preserve">и </w:t>
       </w:r>
       <w:r>
         <w:rPr>
@@ -5281,23 +5209,13 @@
         </w:rPr>
         <w:t>setter-</w:t>
       </w:r>
-      <w:proofErr w:type="spellStart"/>
-      <w:r>
-        <w:rPr>
-          <w:b/>
-          <w:bCs/>
-          <w:lang w:val="bg-BG"/>
-        </w:rPr>
-        <w:t>ите</w:t>
-      </w:r>
-      <w:proofErr w:type="spellEnd"/>
-      <w:r>
-        <w:rPr>
-          <w:b/>
-          <w:bCs/>
-          <w:lang w:val="bg-BG"/>
-        </w:rPr>
-        <w:t>.</w:t>
+      <w:r>
+        <w:rPr>
+          <w:b/>
+          <w:bCs/>
+          <w:lang w:val="bg-BG"/>
+        </w:rPr>
+        <w:t>ите.</w:t>
       </w:r>
     </w:p>
     <w:p>
@@ -8240,21 +8158,7 @@
         <w:rPr>
           <w:lang w:val="bg-BG"/>
         </w:rPr>
-        <w:t xml:space="preserve">, които да следват принципите на </w:t>
-      </w:r>
-      <w:proofErr w:type="spellStart"/>
-      <w:r>
-        <w:rPr>
-          <w:lang w:val="bg-BG"/>
-        </w:rPr>
-        <w:t>енкапсулацията</w:t>
-      </w:r>
-      <w:proofErr w:type="spellEnd"/>
-      <w:r>
-        <w:rPr>
-          <w:lang w:val="bg-BG"/>
-        </w:rPr>
-        <w:t>.</w:t>
+        <w:t>, които да следват принципите на енкапсулацията.</w:t>
       </w:r>
     </w:p>
     <w:p>
@@ -11096,7 +11000,7 @@
           <wp:effectExtent l="0" t="0" r="0" b="5715"/>
           <wp:wrapSquare wrapText="bothSides"/>
           <wp:docPr id="1" name="Picture 1">
-            <a:hlinkClick xmlns:a="http://schemas.openxmlformats.org/drawingml/2006/main" r:id="rId1"/>
+            <a:hlinkClick xmlns:a="http://schemas.openxmlformats.org/drawingml/2006/main" r:id="rId20"/>
           </wp:docPr>
           <wp:cNvGraphicFramePr>
             <a:graphicFrameLocks xmlns:a="http://schemas.openxmlformats.org/drawingml/2006/main" noChangeAspect="1"/>
@@ -11106,7 +11010,7 @@
               <pic:pic xmlns:pic="http://schemas.openxmlformats.org/drawingml/2006/picture">
                 <pic:nvPicPr>
                   <pic:cNvPr id="1" name="Picture 1">
-                    <a:hlinkClick r:id="rId1"/>
+                    <a:hlinkClick r:id="rId20"/>
                   </pic:cNvPr>
                   <pic:cNvPicPr>
                     <a:picLocks noChangeAspect="1" noChangeArrowheads="1"/>

</xml_diff>

<commit_message>
fixes title + formatting
</commit_message>
<xml_diff>
--- a/Courses/Software-Sciences/Module-1-OOP/08.2-Encapsulation-Advanced/08.2-Encapsulation-Advanced-Exercises.docx
+++ b/Courses/Software-Sciences/Module-1-OOP/08.2-Encapsulation-Advanced/08.2-Encapsulation-Advanced-Exercises.docx
@@ -1,6 +1,6 @@
 
 <file path=word/document.xml><?xml version="1.0" encoding="utf-8"?>
-<w:document xmlns:wpc="http://schemas.microsoft.com/office/word/2010/wordprocessingCanvas" xmlns:cx="http://schemas.microsoft.com/office/drawing/2014/chartex" xmlns:cx1="http://schemas.microsoft.com/office/drawing/2015/9/8/chartex" xmlns:cx2="http://schemas.microsoft.com/office/drawing/2015/10/21/chartex" xmlns:cx3="http://schemas.microsoft.com/office/drawing/2016/5/9/chartex" xmlns:cx4="http://schemas.microsoft.com/office/drawing/2016/5/10/chartex" xmlns:cx5="http://schemas.microsoft.com/office/drawing/2016/5/11/chartex" xmlns:cx6="http://schemas.microsoft.com/office/drawing/2016/5/12/chartex" xmlns:cx7="http://schemas.microsoft.com/office/drawing/2016/5/13/chartex" xmlns:cx8="http://schemas.microsoft.com/office/drawing/2016/5/14/chartex" xmlns:mc="http://schemas.openxmlformats.org/markup-compatibility/2006" xmlns:aink="http://schemas.microsoft.com/office/drawing/2016/ink" xmlns:am3d="http://schemas.microsoft.com/office/drawing/2017/model3d" xmlns:o="urn:schemas-microsoft-com:office:office" xmlns:oel="http://schemas.microsoft.com/office/2019/extlst" xmlns:r="http://schemas.openxmlformats.org/officeDocument/2006/relationships" xmlns:m="http://schemas.openxmlformats.org/officeDocument/2006/math" xmlns:v="urn:schemas-microsoft-com:vml" xmlns:wp14="http://schemas.microsoft.com/office/word/2010/wordprocessingDrawing" xmlns:wp="http://schemas.openxmlformats.org/drawingml/2006/wordprocessingDrawing" xmlns:w10="urn:schemas-microsoft-com:office:word" xmlns:w="http://schemas.openxmlformats.org/wordprocessingml/2006/main" xmlns:w14="http://schemas.microsoft.com/office/word/2010/wordml" xmlns:w15="http://schemas.microsoft.com/office/word/2012/wordml" xmlns:w16cex="http://schemas.microsoft.com/office/word/2018/wordml/cex" xmlns:w16cid="http://schemas.microsoft.com/office/word/2016/wordml/cid" xmlns:w16="http://schemas.microsoft.com/office/word/2018/wordml" xmlns:w16du="http://schemas.microsoft.com/office/word/2023/wordml/word16du" xmlns:w16sdtdh="http://schemas.microsoft.com/office/word/2020/wordml/sdtdatahash" xmlns:w16se="http://schemas.microsoft.com/office/word/2015/wordml/symex" xmlns:wpg="http://schemas.microsoft.com/office/word/2010/wordprocessingGroup" xmlns:wpi="http://schemas.microsoft.com/office/word/2010/wordprocessingInk" xmlns:wne="http://schemas.microsoft.com/office/word/2006/wordml" xmlns:wps="http://schemas.microsoft.com/office/word/2010/wordprocessingShape" mc:Ignorable="w14 w15 w16se w16cid w16 w16cex w16sdtdh wp14">
+<w:document xmlns:wpc="http://schemas.microsoft.com/office/word/2010/wordprocessingCanvas" xmlns:cx="http://schemas.microsoft.com/office/drawing/2014/chartex" xmlns:cx1="http://schemas.microsoft.com/office/drawing/2015/9/8/chartex" xmlns:cx2="http://schemas.microsoft.com/office/drawing/2015/10/21/chartex" xmlns:cx3="http://schemas.microsoft.com/office/drawing/2016/5/9/chartex" xmlns:cx4="http://schemas.microsoft.com/office/drawing/2016/5/10/chartex" xmlns:cx5="http://schemas.microsoft.com/office/drawing/2016/5/11/chartex" xmlns:cx6="http://schemas.microsoft.com/office/drawing/2016/5/12/chartex" xmlns:cx7="http://schemas.microsoft.com/office/drawing/2016/5/13/chartex" xmlns:cx8="http://schemas.microsoft.com/office/drawing/2016/5/14/chartex" xmlns:mc="http://schemas.openxmlformats.org/markup-compatibility/2006" xmlns:aink="http://schemas.microsoft.com/office/drawing/2016/ink" xmlns:am3d="http://schemas.microsoft.com/office/drawing/2017/model3d" xmlns:o="urn:schemas-microsoft-com:office:office" xmlns:oel="http://schemas.microsoft.com/office/2019/extlst" xmlns:r="http://schemas.openxmlformats.org/officeDocument/2006/relationships" xmlns:m="http://schemas.openxmlformats.org/officeDocument/2006/math" xmlns:v="urn:schemas-microsoft-com:vml" xmlns:wp14="http://schemas.microsoft.com/office/word/2010/wordprocessingDrawing" xmlns:wp="http://schemas.openxmlformats.org/drawingml/2006/wordprocessingDrawing" xmlns:w10="urn:schemas-microsoft-com:office:word" xmlns:w="http://schemas.openxmlformats.org/wordprocessingml/2006/main" xmlns:w14="http://schemas.microsoft.com/office/word/2010/wordml" xmlns:w15="http://schemas.microsoft.com/office/word/2012/wordml" xmlns:w16cex="http://schemas.microsoft.com/office/word/2018/wordml/cex" xmlns:w16cid="http://schemas.microsoft.com/office/word/2016/wordml/cid" xmlns:w16="http://schemas.microsoft.com/office/word/2018/wordml" xmlns:w16sdtdh="http://schemas.microsoft.com/office/word/2020/wordml/sdtdatahash" xmlns:w16se="http://schemas.microsoft.com/office/word/2015/wordml/symex" xmlns:wpg="http://schemas.microsoft.com/office/word/2010/wordprocessingGroup" xmlns:wpi="http://schemas.microsoft.com/office/word/2010/wordprocessingInk" xmlns:wne="http://schemas.microsoft.com/office/word/2006/wordml" xmlns:wps="http://schemas.microsoft.com/office/word/2010/wordprocessingShape" mc:Ignorable="w14 w15 w16se w16cid w16 w16cex w16sdtdh wp14">
   <w:body>
     <w:p>
       <w:pPr>
@@ -29,7 +29,21 @@
           <w:sz w:val="52"/>
           <w:lang w:val="bg-BG"/>
         </w:rPr>
-        <w:t>Енкапсулация</w:t>
+        <w:t>К</w:t>
+      </w:r>
+      <w:r>
+        <w:rPr>
+          <w:sz w:val="52"/>
+          <w:lang w:val="bg-BG"/>
+        </w:rPr>
+        <w:t>апсулация</w:t>
+      </w:r>
+      <w:r>
+        <w:rPr>
+          <w:sz w:val="52"/>
+          <w:lang w:val="bg-BG"/>
+        </w:rPr>
+        <w:t xml:space="preserve"> – продължение</w:t>
       </w:r>
     </w:p>
     <w:p>
@@ -384,7 +398,13 @@
         <w:rPr>
           <w:lang w:val="bg-BG"/>
         </w:rPr>
-        <w:t>Енкапсулирайте полетата</w:t>
+        <w:t>К</w:t>
+      </w:r>
+      <w:r>
+        <w:rPr>
+          <w:lang w:val="bg-BG"/>
+        </w:rPr>
+        <w:t>апсулирайте полетата</w:t>
       </w:r>
     </w:p>
     <w:p>
@@ -2807,143 +2827,292 @@
     </w:tbl>
     <w:p>
       <w:pPr>
-        <w:rPr>
-          <w:lang w:val="bg-BG"/>
-        </w:rPr>
-      </w:pPr>
+        <w:pStyle w:val="Heading2"/>
+        <w:rPr>
+          <w:lang w:val="bg-BG"/>
+        </w:rPr>
+      </w:pPr>
+      <w:r>
+        <w:rPr>
+          <w:lang w:val="bg-BG"/>
+        </w:rPr>
+        <w:lastRenderedPageBreak/>
+        <w:t>Калории в пица</w:t>
+      </w:r>
     </w:p>
     <w:p>
       <w:pPr>
-        <w:pStyle w:val="Heading2"/>
-        <w:rPr>
-          <w:lang w:val="bg-BG"/>
-        </w:rPr>
-      </w:pPr>
-      <w:r>
-        <w:rPr>
-          <w:lang w:val="bg-BG"/>
-        </w:rPr>
-        <w:t>Калории в пица</w:t>
+        <w:rPr>
+          <w:lang w:val="bg-BG"/>
+        </w:rPr>
+      </w:pPr>
+      <w:r>
+        <w:rPr>
+          <w:lang w:val="bg-BG"/>
+        </w:rPr>
+        <w:t xml:space="preserve">Една пица е направена от тесто и различен топинг. Създайте </w:t>
+      </w:r>
+      <w:r>
+        <w:rPr>
+          <w:b/>
+          <w:bCs/>
+          <w:lang w:val="bg-BG"/>
+        </w:rPr>
+        <w:t xml:space="preserve">клас </w:t>
+      </w:r>
+      <w:r>
+        <w:rPr>
+          <w:rFonts w:ascii="Consolas" w:hAnsi="Consolas"/>
+          <w:b/>
+          <w:noProof/>
+        </w:rPr>
+        <w:t>Pizza</w:t>
+      </w:r>
+      <w:r>
+        <w:t>,</w:t>
+      </w:r>
+      <w:r>
+        <w:rPr>
+          <w:lang w:val="bg-BG"/>
+        </w:rPr>
+        <w:t xml:space="preserve"> който има </w:t>
+      </w:r>
+      <w:r>
+        <w:rPr>
+          <w:rFonts w:ascii="Consolas" w:hAnsi="Consolas"/>
+          <w:b/>
+          <w:noProof/>
+        </w:rPr>
+        <w:t>name</w:t>
+      </w:r>
+      <w:r>
+        <w:rPr>
+          <w:rFonts w:ascii="Consolas" w:hAnsi="Consolas"/>
+          <w:b/>
+          <w:noProof/>
+          <w:lang w:val="bg-BG"/>
+        </w:rPr>
+        <w:t xml:space="preserve"> (име)</w:t>
+      </w:r>
+      <w:r>
+        <w:t xml:space="preserve">, </w:t>
+      </w:r>
+      <w:r>
+        <w:rPr>
+          <w:rFonts w:ascii="Consolas" w:hAnsi="Consolas"/>
+          <w:b/>
+          <w:noProof/>
+        </w:rPr>
+        <w:t>dough</w:t>
+      </w:r>
+      <w:r>
+        <w:rPr>
+          <w:rFonts w:ascii="Consolas" w:hAnsi="Consolas"/>
+          <w:b/>
+          <w:noProof/>
+          <w:lang w:val="bg-BG"/>
+        </w:rPr>
+        <w:t xml:space="preserve"> (тесто)</w:t>
+      </w:r>
+      <w:r>
+        <w:rPr>
+          <w:noProof/>
+        </w:rPr>
+        <w:t xml:space="preserve"> </w:t>
+      </w:r>
+      <w:r>
+        <w:rPr>
+          <w:lang w:val="bg-BG"/>
+        </w:rPr>
+        <w:t>и</w:t>
+      </w:r>
+      <w:r>
+        <w:t xml:space="preserve"> </w:t>
+      </w:r>
+      <w:r>
+        <w:rPr>
+          <w:rFonts w:ascii="Consolas" w:hAnsi="Consolas"/>
+          <w:b/>
+          <w:noProof/>
+        </w:rPr>
+        <w:t>toppings</w:t>
+      </w:r>
+      <w:r>
+        <w:rPr>
+          <w:rFonts w:ascii="Consolas" w:hAnsi="Consolas"/>
+          <w:b/>
+          <w:noProof/>
+          <w:lang w:val="bg-BG"/>
+        </w:rPr>
+        <w:t xml:space="preserve"> (топинг)</w:t>
+      </w:r>
+      <w:r>
+        <w:rPr>
+          <w:noProof/>
+        </w:rPr>
+        <w:t xml:space="preserve"> </w:t>
+      </w:r>
+      <w:r>
+        <w:rPr>
+          <w:lang w:val="bg-BG"/>
+        </w:rPr>
+        <w:t xml:space="preserve">като полета. </w:t>
+      </w:r>
+      <w:r>
+        <w:rPr>
+          <w:b/>
+          <w:bCs/>
+          <w:lang w:val="bg-BG"/>
+        </w:rPr>
+        <w:t xml:space="preserve">Всяка съставка </w:t>
+      </w:r>
+      <w:r>
+        <w:rPr>
+          <w:lang w:val="bg-BG"/>
+        </w:rPr>
+        <w:t xml:space="preserve">има свой </w:t>
+      </w:r>
+      <w:r>
+        <w:rPr>
+          <w:b/>
+          <w:bCs/>
+          <w:lang w:val="bg-BG"/>
+        </w:rPr>
+        <w:t xml:space="preserve">собствен клас </w:t>
+      </w:r>
+      <w:r>
+        <w:rPr>
+          <w:lang w:val="bg-BG"/>
+        </w:rPr>
+        <w:t xml:space="preserve">с различни свойства: </w:t>
+      </w:r>
+      <w:r>
+        <w:rPr>
+          <w:b/>
+          <w:bCs/>
+          <w:lang w:val="bg-BG"/>
+        </w:rPr>
+        <w:t xml:space="preserve">тестото </w:t>
+      </w:r>
+      <w:r>
+        <w:rPr>
+          <w:lang w:val="bg-BG"/>
+        </w:rPr>
+        <w:t>може да е бяло (</w:t>
+      </w:r>
+      <w:r>
+        <w:t>white)</w:t>
+      </w:r>
+      <w:r>
+        <w:rPr>
+          <w:lang w:val="bg-BG"/>
+        </w:rPr>
+        <w:t xml:space="preserve"> или пълнозърнесто</w:t>
+      </w:r>
+      <w:r>
+        <w:t xml:space="preserve"> (wholegrain)</w:t>
+      </w:r>
+      <w:r>
+        <w:rPr>
+          <w:lang w:val="bg-BG"/>
+        </w:rPr>
+        <w:t>, освен това може да бъде хрупкаво</w:t>
+      </w:r>
+      <w:r>
+        <w:t xml:space="preserve"> (crispy)</w:t>
+      </w:r>
+      <w:r>
+        <w:rPr>
+          <w:lang w:val="bg-BG"/>
+        </w:rPr>
+        <w:t>,</w:t>
+      </w:r>
+      <w:r>
+        <w:t xml:space="preserve"> </w:t>
+      </w:r>
+      <w:r>
+        <w:rPr>
+          <w:lang w:val="bg-BG"/>
+        </w:rPr>
+        <w:t>гъвкаво (</w:t>
+      </w:r>
+      <w:r>
+        <w:t xml:space="preserve">chewy) </w:t>
+      </w:r>
+      <w:r>
+        <w:rPr>
+          <w:lang w:val="bg-BG"/>
+        </w:rPr>
+        <w:t>или домашно (</w:t>
+      </w:r>
+      <w:r>
+        <w:t>homemade)</w:t>
+      </w:r>
+      <w:r>
+        <w:rPr>
+          <w:lang w:val="bg-BG"/>
+        </w:rPr>
+        <w:t xml:space="preserve">. </w:t>
+      </w:r>
+      <w:r>
+        <w:rPr>
+          <w:b/>
+          <w:bCs/>
+          <w:lang w:val="bg-BG"/>
+        </w:rPr>
+        <w:t xml:space="preserve">Топингът </w:t>
+      </w:r>
+      <w:r>
+        <w:rPr>
+          <w:lang w:val="bg-BG"/>
+        </w:rPr>
+        <w:t>може да бъде от тип месо (</w:t>
+      </w:r>
+      <w:r>
+        <w:t>meat)</w:t>
+      </w:r>
+      <w:r>
+        <w:rPr>
+          <w:lang w:val="bg-BG"/>
+        </w:rPr>
+        <w:t>, зеленчуци (v</w:t>
+      </w:r>
+      <w:r>
+        <w:t>eggies)</w:t>
+      </w:r>
+      <w:r>
+        <w:rPr>
+          <w:lang w:val="bg-BG"/>
+        </w:rPr>
+        <w:t>, сирене (</w:t>
+      </w:r>
+      <w:r>
+        <w:t>cheese)</w:t>
+      </w:r>
+      <w:r>
+        <w:rPr>
+          <w:lang w:val="bg-BG"/>
+        </w:rPr>
+        <w:t xml:space="preserve"> или сос (</w:t>
+      </w:r>
+      <w:r>
+        <w:t>sauce)</w:t>
+      </w:r>
+      <w:r>
+        <w:rPr>
+          <w:lang w:val="bg-BG"/>
+        </w:rPr>
+        <w:t xml:space="preserve">. </w:t>
       </w:r>
     </w:p>
     <w:p>
       <w:pPr>
         <w:rPr>
-          <w:lang w:val="bg-BG"/>
-        </w:rPr>
-      </w:pPr>
-      <w:r>
-        <w:rPr>
-          <w:lang w:val="bg-BG"/>
-        </w:rPr>
-        <w:t xml:space="preserve">Една пица е направена от тесто и различен топинг. Създайте </w:t>
-      </w:r>
-      <w:r>
-        <w:rPr>
-          <w:b/>
-          <w:bCs/>
-          <w:lang w:val="bg-BG"/>
-        </w:rPr>
-        <w:t xml:space="preserve">клас </w:t>
-      </w:r>
-      <w:r>
-        <w:rPr>
-          <w:rFonts w:ascii="Consolas" w:hAnsi="Consolas"/>
-          <w:b/>
-          <w:noProof/>
-        </w:rPr>
-        <w:t>Pizza</w:t>
-      </w:r>
-      <w:r>
-        <w:t>,</w:t>
-      </w:r>
-      <w:r>
-        <w:rPr>
-          <w:lang w:val="bg-BG"/>
-        </w:rPr>
-        <w:t xml:space="preserve"> който има </w:t>
-      </w:r>
-      <w:r>
-        <w:rPr>
-          <w:rFonts w:ascii="Consolas" w:hAnsi="Consolas"/>
-          <w:b/>
-          <w:noProof/>
-        </w:rPr>
-        <w:t>name</w:t>
-      </w:r>
-      <w:r>
-        <w:rPr>
-          <w:rFonts w:ascii="Consolas" w:hAnsi="Consolas"/>
-          <w:b/>
-          <w:noProof/>
-          <w:lang w:val="bg-BG"/>
-        </w:rPr>
-        <w:t xml:space="preserve"> (име)</w:t>
-      </w:r>
-      <w:r>
-        <w:t xml:space="preserve">, </w:t>
-      </w:r>
-      <w:r>
-        <w:rPr>
-          <w:rFonts w:ascii="Consolas" w:hAnsi="Consolas"/>
-          <w:b/>
-          <w:noProof/>
-        </w:rPr>
-        <w:t>dough</w:t>
-      </w:r>
-      <w:r>
-        <w:rPr>
-          <w:rFonts w:ascii="Consolas" w:hAnsi="Consolas"/>
-          <w:b/>
-          <w:noProof/>
-          <w:lang w:val="bg-BG"/>
-        </w:rPr>
-        <w:t xml:space="preserve"> (тесто)</w:t>
-      </w:r>
-      <w:r>
-        <w:rPr>
-          <w:noProof/>
-        </w:rPr>
-        <w:t xml:space="preserve"> </w:t>
-      </w:r>
-      <w:r>
-        <w:rPr>
-          <w:lang w:val="bg-BG"/>
-        </w:rPr>
-        <w:t>и</w:t>
-      </w:r>
-      <w:r>
-        <w:t xml:space="preserve"> </w:t>
-      </w:r>
-      <w:r>
-        <w:rPr>
-          <w:rFonts w:ascii="Consolas" w:hAnsi="Consolas"/>
-          <w:b/>
-          <w:noProof/>
-        </w:rPr>
-        <w:t>toppings</w:t>
-      </w:r>
-      <w:r>
-        <w:rPr>
-          <w:rFonts w:ascii="Consolas" w:hAnsi="Consolas"/>
-          <w:b/>
-          <w:noProof/>
-          <w:lang w:val="bg-BG"/>
-        </w:rPr>
-        <w:t xml:space="preserve"> (топинг)</w:t>
-      </w:r>
-      <w:r>
-        <w:rPr>
-          <w:noProof/>
-        </w:rPr>
-        <w:t xml:space="preserve"> </w:t>
-      </w:r>
-      <w:r>
-        <w:rPr>
-          <w:lang w:val="bg-BG"/>
-        </w:rPr>
-        <w:t xml:space="preserve">като полета. </w:t>
-      </w:r>
+          <w:b/>
+          <w:bCs/>
+          <w:lang w:val="bg-BG"/>
+        </w:rPr>
+      </w:pPr>
       <w:r>
         <w:rPr>
           <w:b/>
@@ -2956,35 +3125,112 @@
         <w:rPr>
           <w:lang w:val="bg-BG"/>
         </w:rPr>
-        <w:t xml:space="preserve">има свой </w:t>
-      </w:r>
-      <w:r>
-        <w:rPr>
-          <w:b/>
-          <w:bCs/>
-          <w:lang w:val="bg-BG"/>
-        </w:rPr>
-        <w:t xml:space="preserve">собствен клас </w:t>
-      </w:r>
-      <w:r>
-        <w:rPr>
-          <w:lang w:val="bg-BG"/>
-        </w:rPr>
-        <w:t xml:space="preserve">с различни свойства: </w:t>
-      </w:r>
-      <w:r>
-        <w:rPr>
-          <w:b/>
-          <w:bCs/>
-          <w:lang w:val="bg-BG"/>
-        </w:rPr>
-        <w:t xml:space="preserve">тестото </w:t>
-      </w:r>
-      <w:r>
-        <w:rPr>
-          <w:lang w:val="bg-BG"/>
-        </w:rPr>
-        <w:t>може да е бяло (</w:t>
+        <w:t xml:space="preserve"> трябва да има </w:t>
+      </w:r>
+      <w:r>
+        <w:rPr>
+          <w:b/>
+          <w:bCs/>
+        </w:rPr>
+        <w:t>weight</w:t>
+      </w:r>
+      <w:r>
+        <w:rPr>
+          <w:b/>
+          <w:bCs/>
+          <w:lang w:val="bg-BG"/>
+        </w:rPr>
+        <w:t xml:space="preserve"> (тегло) </w:t>
+      </w:r>
+      <w:r>
+        <w:rPr>
+          <w:lang w:val="bg-BG"/>
+        </w:rPr>
+        <w:t xml:space="preserve">в грамове и метод да се </w:t>
+      </w:r>
+      <w:r>
+        <w:rPr>
+          <w:b/>
+          <w:bCs/>
+          <w:lang w:val="bg-BG"/>
+        </w:rPr>
+        <w:t xml:space="preserve">изчисляват </w:t>
+      </w:r>
+      <w:r>
+        <w:rPr>
+          <w:lang w:val="bg-BG"/>
+        </w:rPr>
+        <w:t xml:space="preserve">калориите според типа. Калориите за грам се изчисляват чрез </w:t>
+      </w:r>
+      <w:r>
+        <w:rPr>
+          <w:b/>
+          <w:bCs/>
+          <w:lang w:val="bg-BG"/>
+        </w:rPr>
+        <w:t>модификатори</w:t>
+      </w:r>
+      <w:r>
+        <w:rPr>
+          <w:lang w:val="bg-BG"/>
+        </w:rPr>
+        <w:t xml:space="preserve">. Всяка съставка има </w:t>
+      </w:r>
+      <w:r>
+        <w:rPr>
+          <w:b/>
+          <w:bCs/>
+          <w:lang w:val="bg-BG"/>
+        </w:rPr>
+        <w:t xml:space="preserve">2 </w:t>
+      </w:r>
+      <w:r>
+        <w:rPr>
+          <w:lang w:val="bg-BG"/>
+        </w:rPr>
+        <w:t xml:space="preserve">калории за грам като </w:t>
+      </w:r>
+      <w:r>
+        <w:rPr>
+          <w:b/>
+          <w:bCs/>
+          <w:lang w:val="bg-BG"/>
+        </w:rPr>
+        <w:t xml:space="preserve">база </w:t>
+      </w:r>
+      <w:r>
+        <w:rPr>
+          <w:lang w:val="bg-BG"/>
+        </w:rPr>
+        <w:t xml:space="preserve">и </w:t>
+      </w:r>
+      <w:r>
+        <w:rPr>
+          <w:b/>
+          <w:bCs/>
+          <w:lang w:val="bg-BG"/>
+        </w:rPr>
+        <w:t>модификатор</w:t>
+      </w:r>
+      <w:r>
+        <w:rPr>
+          <w:lang w:val="bg-BG"/>
+        </w:rPr>
+        <w:t xml:space="preserve">, който </w:t>
+      </w:r>
+      <w:r>
+        <w:rPr>
+          <w:b/>
+          <w:bCs/>
+          <w:lang w:val="bg-BG"/>
+        </w:rPr>
+        <w:t>увеличава броя на калориите по даден множител.</w:t>
+      </w:r>
+      <w:r>
+        <w:rPr>
+          <w:lang w:val="bg-BG"/>
+        </w:rPr>
+        <w:t xml:space="preserve"> Например бялото (</w:t>
       </w:r>
       <w:r>
         <w:t>white)</w:t>
@@ -2993,34 +3239,21 @@
         <w:rPr>
           <w:lang w:val="bg-BG"/>
         </w:rPr>
-        <w:t xml:space="preserve"> или пълнозърнесто</w:t>
-      </w:r>
-      <w:r>
-        <w:t xml:space="preserve"> (wholegrain)</w:t>
-      </w:r>
-      <w:r>
-        <w:rPr>
-          <w:lang w:val="bg-BG"/>
-        </w:rPr>
-        <w:t>, освен това може да бъде хрупкаво</w:t>
-      </w:r>
-      <w:r>
-        <w:t xml:space="preserve"> (crispy)</w:t>
-      </w:r>
-      <w:r>
-        <w:rPr>
-          <w:lang w:val="bg-BG"/>
-        </w:rPr>
-        <w:t>,</w:t>
-      </w:r>
-      <w:r>
-        <w:t xml:space="preserve"> </w:t>
-      </w:r>
-      <w:r>
-        <w:rPr>
-          <w:lang w:val="bg-BG"/>
-        </w:rPr>
-        <w:t>гъвкаво (</w:t>
+        <w:t xml:space="preserve"> тесто има модификатор от </w:t>
+      </w:r>
+      <w:r>
+        <w:rPr>
+          <w:b/>
+          <w:bCs/>
+          <w:lang w:val="bg-BG"/>
+        </w:rPr>
+        <w:t>1.5</w:t>
+      </w:r>
+      <w:r>
+        <w:rPr>
+          <w:lang w:val="bg-BG"/>
+        </w:rPr>
+        <w:t>, гъвкавото (</w:t>
       </w:r>
       <w:r>
         <w:t xml:space="preserve">chewy) </w:t>
@@ -3029,232 +3262,6 @@
         <w:rPr>
           <w:lang w:val="bg-BG"/>
         </w:rPr>
-        <w:t>или домашно (</w:t>
-      </w:r>
-      <w:r>
-        <w:t>homemade)</w:t>
-      </w:r>
-      <w:r>
-        <w:rPr>
-          <w:lang w:val="bg-BG"/>
-        </w:rPr>
-        <w:t xml:space="preserve">. </w:t>
-      </w:r>
-      <w:r>
-        <w:rPr>
-          <w:b/>
-          <w:bCs/>
-          <w:lang w:val="bg-BG"/>
-        </w:rPr>
-        <w:t xml:space="preserve">Топингът </w:t>
-      </w:r>
-      <w:r>
-        <w:rPr>
-          <w:lang w:val="bg-BG"/>
-        </w:rPr>
-        <w:t>може да бъде от тип месо (</w:t>
-      </w:r>
-      <w:r>
-        <w:t>meat)</w:t>
-      </w:r>
-      <w:r>
-        <w:rPr>
-          <w:lang w:val="bg-BG"/>
-        </w:rPr>
-        <w:t>, зеленчуци (v</w:t>
-      </w:r>
-      <w:r>
-        <w:t>eggies)</w:t>
-      </w:r>
-      <w:r>
-        <w:rPr>
-          <w:lang w:val="bg-BG"/>
-        </w:rPr>
-        <w:t>, сирене (</w:t>
-      </w:r>
-      <w:r>
-        <w:t>cheese)</w:t>
-      </w:r>
-      <w:r>
-        <w:rPr>
-          <w:lang w:val="bg-BG"/>
-        </w:rPr>
-        <w:t xml:space="preserve"> или сос (</w:t>
-      </w:r>
-      <w:r>
-        <w:t>sauce)</w:t>
-      </w:r>
-      <w:r>
-        <w:rPr>
-          <w:lang w:val="bg-BG"/>
-        </w:rPr>
-        <w:t xml:space="preserve">. </w:t>
-      </w:r>
-    </w:p>
-    <w:p>
-      <w:pPr>
-        <w:rPr>
-          <w:lang w:val="bg-BG"/>
-        </w:rPr>
-      </w:pPr>
-    </w:p>
-    <w:p>
-      <w:pPr>
-        <w:rPr>
-          <w:b/>
-          <w:bCs/>
-          <w:lang w:val="bg-BG"/>
-        </w:rPr>
-      </w:pPr>
-      <w:r>
-        <w:rPr>
-          <w:b/>
-          <w:bCs/>
-          <w:lang w:val="bg-BG"/>
-        </w:rPr>
-        <w:t xml:space="preserve">Всяка съставка </w:t>
-      </w:r>
-      <w:r>
-        <w:rPr>
-          <w:lang w:val="bg-BG"/>
-        </w:rPr>
-        <w:t xml:space="preserve"> трябва да има </w:t>
-      </w:r>
-      <w:r>
-        <w:rPr>
-          <w:b/>
-          <w:bCs/>
-        </w:rPr>
-        <w:t>weight</w:t>
-      </w:r>
-      <w:r>
-        <w:rPr>
-          <w:b/>
-          <w:bCs/>
-          <w:lang w:val="bg-BG"/>
-        </w:rPr>
-        <w:t xml:space="preserve"> (тегло) </w:t>
-      </w:r>
-      <w:r>
-        <w:rPr>
-          <w:lang w:val="bg-BG"/>
-        </w:rPr>
-        <w:t xml:space="preserve">в грамове и метод да се </w:t>
-      </w:r>
-      <w:r>
-        <w:rPr>
-          <w:b/>
-          <w:bCs/>
-          <w:lang w:val="bg-BG"/>
-        </w:rPr>
-        <w:t xml:space="preserve">изчисляват </w:t>
-      </w:r>
-      <w:r>
-        <w:rPr>
-          <w:lang w:val="bg-BG"/>
-        </w:rPr>
-        <w:t xml:space="preserve">калориите според типа. Калориите за грам се изчисляват чрез </w:t>
-      </w:r>
-      <w:r>
-        <w:rPr>
-          <w:b/>
-          <w:bCs/>
-          <w:lang w:val="bg-BG"/>
-        </w:rPr>
-        <w:t>модификатори</w:t>
-      </w:r>
-      <w:r>
-        <w:rPr>
-          <w:lang w:val="bg-BG"/>
-        </w:rPr>
-        <w:t xml:space="preserve">. Всяка съставка има </w:t>
-      </w:r>
-      <w:r>
-        <w:rPr>
-          <w:b/>
-          <w:bCs/>
-          <w:lang w:val="bg-BG"/>
-        </w:rPr>
-        <w:t xml:space="preserve">2 </w:t>
-      </w:r>
-      <w:r>
-        <w:rPr>
-          <w:lang w:val="bg-BG"/>
-        </w:rPr>
-        <w:t xml:space="preserve">калории за грам като </w:t>
-      </w:r>
-      <w:r>
-        <w:rPr>
-          <w:b/>
-          <w:bCs/>
-          <w:lang w:val="bg-BG"/>
-        </w:rPr>
-        <w:t xml:space="preserve">база </w:t>
-      </w:r>
-      <w:r>
-        <w:rPr>
-          <w:lang w:val="bg-BG"/>
-        </w:rPr>
-        <w:t xml:space="preserve">и </w:t>
-      </w:r>
-      <w:r>
-        <w:rPr>
-          <w:b/>
-          <w:bCs/>
-          <w:lang w:val="bg-BG"/>
-        </w:rPr>
-        <w:t>модификатор</w:t>
-      </w:r>
-      <w:r>
-        <w:rPr>
-          <w:lang w:val="bg-BG"/>
-        </w:rPr>
-        <w:t xml:space="preserve">, който </w:t>
-      </w:r>
-      <w:r>
-        <w:rPr>
-          <w:b/>
-          <w:bCs/>
-          <w:lang w:val="bg-BG"/>
-        </w:rPr>
-        <w:t>увеличава броя на калориите по даден множител.</w:t>
-      </w:r>
-      <w:r>
-        <w:rPr>
-          <w:lang w:val="bg-BG"/>
-        </w:rPr>
-        <w:t xml:space="preserve"> Например бялото (</w:t>
-      </w:r>
-      <w:r>
-        <w:t>white)</w:t>
-      </w:r>
-      <w:r>
-        <w:rPr>
-          <w:lang w:val="bg-BG"/>
-        </w:rPr>
-        <w:t xml:space="preserve"> тесто има модификатор от </w:t>
-      </w:r>
-      <w:r>
-        <w:rPr>
-          <w:b/>
-          <w:bCs/>
-          <w:lang w:val="bg-BG"/>
-        </w:rPr>
-        <w:t>1.5</w:t>
-      </w:r>
-      <w:r>
-        <w:rPr>
-          <w:lang w:val="bg-BG"/>
-        </w:rPr>
-        <w:t>, гъвкавото (</w:t>
-      </w:r>
-      <w:r>
-        <w:t xml:space="preserve">chewy) </w:t>
-      </w:r>
-      <w:r>
-        <w:rPr>
-          <w:lang w:val="bg-BG"/>
-        </w:rPr>
         <w:t xml:space="preserve">тесто има модификатор от </w:t>
       </w:r>
       <w:r>
@@ -3307,13 +3314,6 @@
         </w:rPr>
         <w:t>2 * 100 * 1.5 * 1.1 = 330 калории общо.</w:t>
       </w:r>
-    </w:p>
-    <w:p>
-      <w:pPr>
-        <w:rPr>
-          <w:b/>
-        </w:rPr>
-      </w:pPr>
     </w:p>
     <w:p>
       <w:pPr>
@@ -4128,7 +4128,6 @@
         <w:t>.</w:t>
       </w:r>
     </w:p>
-    <w:p/>
     <w:p>
       <w:pPr>
         <w:rPr>
@@ -4232,7 +4231,6 @@
         <w:rPr>
           <w:lang w:val="bg-BG" w:eastAsia="ja-JP"/>
         </w:rPr>
-        <w:lastRenderedPageBreak/>
         <w:t>Съобщения за грешки</w:t>
       </w:r>
     </w:p>
@@ -4278,6 +4276,7 @@
         <w:rPr>
           <w:lang w:val="bg-BG"/>
         </w:rPr>
+        <w:lastRenderedPageBreak/>
         <w:t>Създайте тест в главния метод (</w:t>
       </w:r>
       <w:r>
@@ -5467,7 +5466,6 @@
         <w:rPr>
           <w:lang w:val="bg-BG"/>
         </w:rPr>
-        <w:lastRenderedPageBreak/>
         <w:t>Създайте тест в главния метод (</w:t>
       </w:r>
       <w:r>
@@ -5491,6 +5489,7 @@
         <w:rPr>
           <w:lang w:val="bg-BG" w:eastAsia="ja-JP"/>
         </w:rPr>
+        <w:lastRenderedPageBreak/>
         <w:t>Примери</w:t>
       </w:r>
     </w:p>
@@ -6290,6 +6289,95 @@
           <w:lang w:val="bg-BG"/>
         </w:rPr>
       </w:pPr>
+      <w:r>
+        <w:rPr>
+          <w:lang w:val="bg-BG"/>
+        </w:rPr>
+        <w:t xml:space="preserve">Входът за всяка </w:t>
+      </w:r>
+      <w:r>
+        <w:rPr>
+          <w:b/>
+          <w:bCs/>
+        </w:rPr>
+        <w:t xml:space="preserve">Pizza </w:t>
+      </w:r>
+      <w:r>
+        <w:rPr>
+          <w:lang w:val="bg-BG"/>
+        </w:rPr>
+        <w:t xml:space="preserve">се състои от няколко реда. На </w:t>
+      </w:r>
+      <w:r>
+        <w:rPr>
+          <w:b/>
+          <w:bCs/>
+          <w:lang w:val="bg-BG"/>
+        </w:rPr>
+        <w:t xml:space="preserve">първия ред </w:t>
+      </w:r>
+      <w:r>
+        <w:rPr>
+          <w:lang w:val="bg-BG"/>
+        </w:rPr>
+        <w:t xml:space="preserve">получавате </w:t>
+      </w:r>
+      <w:r>
+        <w:rPr>
+          <w:b/>
+          <w:bCs/>
+          <w:lang w:val="bg-BG"/>
+        </w:rPr>
+        <w:t>името</w:t>
+      </w:r>
+      <w:r>
+        <w:rPr>
+          <w:lang w:val="bg-BG"/>
+        </w:rPr>
+        <w:t xml:space="preserve"> на пицата, а на </w:t>
+      </w:r>
+      <w:r>
+        <w:rPr>
+          <w:b/>
+          <w:bCs/>
+          <w:lang w:val="bg-BG"/>
+        </w:rPr>
+        <w:t>втория</w:t>
+      </w:r>
+      <w:r>
+        <w:rPr>
+          <w:lang w:val="bg-BG"/>
+        </w:rPr>
+        <w:t xml:space="preserve"> – </w:t>
+      </w:r>
+      <w:r>
+        <w:rPr>
+          <w:b/>
+          <w:bCs/>
+          <w:lang w:val="bg-BG"/>
+        </w:rPr>
+        <w:t>вход за тестото</w:t>
+      </w:r>
+      <w:r>
+        <w:rPr>
+          <w:lang w:val="bg-BG"/>
+        </w:rPr>
+        <w:t xml:space="preserve">. На следващите редове ще получите </w:t>
+      </w:r>
+      <w:r>
+        <w:rPr>
+          <w:b/>
+          <w:bCs/>
+          <w:lang w:val="bg-BG"/>
+        </w:rPr>
+        <w:t>всеки топинг</w:t>
+      </w:r>
+      <w:r>
+        <w:rPr>
+          <w:lang w:val="bg-BG"/>
+        </w:rPr>
+        <w:t>, който пицата има.</w:t>
+      </w:r>
     </w:p>
     <w:p>
       <w:pPr>
@@ -6302,34 +6390,21 @@
         <w:rPr>
           <w:lang w:val="bg-BG"/>
         </w:rPr>
-        <w:t xml:space="preserve">Входът за всяка </w:t>
-      </w:r>
-      <w:r>
-        <w:rPr>
-          <w:b/>
-          <w:bCs/>
-        </w:rPr>
-        <w:t xml:space="preserve">Pizza </w:t>
-      </w:r>
-      <w:r>
-        <w:rPr>
-          <w:lang w:val="bg-BG"/>
-        </w:rPr>
-        <w:t xml:space="preserve">се състои от няколко реда. На </w:t>
-      </w:r>
-      <w:r>
-        <w:rPr>
-          <w:b/>
-          <w:bCs/>
-          <w:lang w:val="bg-BG"/>
-        </w:rPr>
-        <w:t xml:space="preserve">първия ред </w:t>
-      </w:r>
-      <w:r>
-        <w:rPr>
-          <w:lang w:val="bg-BG"/>
-        </w:rPr>
-        <w:t xml:space="preserve">получавате </w:t>
+        <w:t xml:space="preserve">Ако пицата е създадена </w:t>
+      </w:r>
+      <w:r>
+        <w:rPr>
+          <w:b/>
+          <w:bCs/>
+          <w:lang w:val="bg-BG"/>
+        </w:rPr>
+        <w:t>успешно</w:t>
+      </w:r>
+      <w:r>
+        <w:rPr>
+          <w:lang w:val="bg-BG"/>
+        </w:rPr>
+        <w:t xml:space="preserve">, отпечатайте на един ред </w:t>
       </w:r>
       <w:r>
         <w:rPr>
@@ -6343,128 +6418,154 @@
         <w:rPr>
           <w:lang w:val="bg-BG"/>
         </w:rPr>
-        <w:t xml:space="preserve"> на пицата, а на </w:t>
-      </w:r>
-      <w:r>
-        <w:rPr>
-          <w:b/>
-          <w:bCs/>
-          <w:lang w:val="bg-BG"/>
-        </w:rPr>
-        <w:t>втория</w:t>
-      </w:r>
-      <w:r>
-        <w:rPr>
-          <w:lang w:val="bg-BG"/>
-        </w:rPr>
-        <w:t xml:space="preserve"> – </w:t>
-      </w:r>
-      <w:r>
-        <w:rPr>
-          <w:b/>
-          <w:bCs/>
-          <w:lang w:val="bg-BG"/>
-        </w:rPr>
-        <w:t>вход за тестото</w:t>
-      </w:r>
-      <w:r>
-        <w:rPr>
-          <w:lang w:val="bg-BG"/>
-        </w:rPr>
-        <w:t xml:space="preserve">. На следващите редове ще получите </w:t>
-      </w:r>
-      <w:r>
-        <w:rPr>
-          <w:b/>
-          <w:bCs/>
-          <w:lang w:val="bg-BG"/>
-        </w:rPr>
-        <w:t>всеки топинг</w:t>
-      </w:r>
-      <w:r>
-        <w:rPr>
-          <w:lang w:val="bg-BG"/>
-        </w:rPr>
-        <w:t>, който пицата има.</w:t>
+        <w:t xml:space="preserve"> на пицата и </w:t>
+      </w:r>
+      <w:r>
+        <w:rPr>
+          <w:b/>
+          <w:bCs/>
+          <w:lang w:val="bg-BG"/>
+        </w:rPr>
+        <w:t>общия брой калории</w:t>
+      </w:r>
+      <w:r>
+        <w:rPr>
+          <w:lang w:val="bg-BG"/>
+        </w:rPr>
+        <w:t>.</w:t>
       </w:r>
     </w:p>
     <w:p>
       <w:pPr>
-        <w:jc w:val="both"/>
-        <w:rPr>
-          <w:lang w:val="bg-BG"/>
-        </w:rPr>
-      </w:pPr>
-      <w:r>
-        <w:rPr>
-          <w:lang w:val="bg-BG"/>
-        </w:rPr>
-        <w:t xml:space="preserve">Ако пицата е създадена </w:t>
-      </w:r>
-      <w:r>
-        <w:rPr>
-          <w:b/>
-          <w:bCs/>
-          <w:lang w:val="bg-BG"/>
-        </w:rPr>
-        <w:t>успешно</w:t>
-      </w:r>
-      <w:r>
-        <w:rPr>
-          <w:lang w:val="bg-BG"/>
-        </w:rPr>
-        <w:t xml:space="preserve">, отпечатайте на един ред </w:t>
-      </w:r>
-      <w:r>
-        <w:rPr>
-          <w:b/>
-          <w:bCs/>
-          <w:lang w:val="bg-BG"/>
-        </w:rPr>
-        <w:t>името</w:t>
-      </w:r>
-      <w:r>
-        <w:rPr>
-          <w:lang w:val="bg-BG"/>
-        </w:rPr>
-        <w:t xml:space="preserve"> на пицата и </w:t>
-      </w:r>
-      <w:r>
-        <w:rPr>
-          <w:b/>
-          <w:bCs/>
-          <w:lang w:val="bg-BG"/>
-        </w:rPr>
-        <w:t>общия брой калории</w:t>
-      </w:r>
-      <w:r>
-        <w:rPr>
-          <w:lang w:val="bg-BG"/>
-        </w:rPr>
-        <w:t>.</w:t>
+        <w:pStyle w:val="Heading3"/>
+      </w:pPr>
+      <w:r>
+        <w:rPr>
+          <w:lang w:val="bg-BG"/>
+        </w:rPr>
+        <w:t>Стъпка</w:t>
+      </w:r>
+      <w:r>
+        <w:t xml:space="preserve"> 6. </w:t>
+      </w:r>
+      <w:r>
+        <w:rPr>
+          <w:lang w:val="bg-BG"/>
+        </w:rPr>
+        <w:t xml:space="preserve">Валидирайте данните в клас </w:t>
+      </w:r>
+      <w:r>
+        <w:t>Pizza</w:t>
       </w:r>
     </w:p>
     <w:p>
       <w:pPr>
-        <w:pStyle w:val="Heading3"/>
-      </w:pPr>
-      <w:r>
-        <w:rPr>
-          <w:lang w:val="bg-BG"/>
-        </w:rPr>
-        <w:t>Стъпка</w:t>
-      </w:r>
-      <w:r>
-        <w:t xml:space="preserve"> 6. </w:t>
-      </w:r>
-      <w:r>
-        <w:rPr>
-          <w:lang w:val="bg-BG"/>
-        </w:rPr>
-        <w:t xml:space="preserve">Валидирайте данните в клас </w:t>
-      </w:r>
-      <w:r>
-        <w:t>Pizza</w:t>
+        <w:jc w:val="both"/>
+        <w:rPr>
+          <w:lang w:val="bg-BG"/>
+        </w:rPr>
+      </w:pPr>
+      <w:r>
+        <w:rPr>
+          <w:b/>
+          <w:bCs/>
+          <w:lang w:val="bg-BG"/>
+        </w:rPr>
+        <w:t xml:space="preserve">Името </w:t>
+      </w:r>
+      <w:r>
+        <w:rPr>
+          <w:lang w:val="bg-BG"/>
+        </w:rPr>
+        <w:t xml:space="preserve">на пицата </w:t>
+      </w:r>
+      <w:r>
+        <w:rPr>
+          <w:b/>
+          <w:bCs/>
+          <w:lang w:val="bg-BG"/>
+        </w:rPr>
+        <w:t xml:space="preserve">не трябва </w:t>
+      </w:r>
+      <w:r>
+        <w:rPr>
+          <w:lang w:val="bg-BG"/>
+        </w:rPr>
+        <w:t xml:space="preserve">да бъде </w:t>
+      </w:r>
+      <w:r>
+        <w:rPr>
+          <w:b/>
+          <w:bCs/>
+          <w:lang w:val="bg-BG"/>
+        </w:rPr>
+        <w:t xml:space="preserve">празен стринг </w:t>
+      </w:r>
+      <w:r>
+        <w:rPr>
+          <w:lang w:val="bg-BG"/>
+        </w:rPr>
+        <w:t xml:space="preserve">и </w:t>
+      </w:r>
+      <w:r>
+        <w:rPr>
+          <w:b/>
+          <w:bCs/>
+          <w:lang w:val="bg-BG"/>
+        </w:rPr>
+        <w:t xml:space="preserve">трябва </w:t>
+      </w:r>
+      <w:r>
+        <w:rPr>
+          <w:lang w:val="bg-BG"/>
+        </w:rPr>
+        <w:t xml:space="preserve">да е </w:t>
+      </w:r>
+      <w:r>
+        <w:rPr>
+          <w:b/>
+          <w:bCs/>
+          <w:lang w:val="bg-BG"/>
+        </w:rPr>
+        <w:t>не по-дълго от 15 символа</w:t>
+      </w:r>
+      <w:r>
+        <w:rPr>
+          <w:lang w:val="bg-BG"/>
+        </w:rPr>
+        <w:t xml:space="preserve">. Ако не отговаря на тези изисквания, хвърлете </w:t>
+      </w:r>
+      <w:r>
+        <w:rPr>
+          <w:rFonts w:ascii="Consolas" w:hAnsi="Consolas"/>
+          <w:b/>
+          <w:noProof/>
+        </w:rPr>
+        <w:t>Exception</w:t>
+      </w:r>
+      <w:r>
+        <w:rPr>
+          <w:lang w:val="bg-BG"/>
+        </w:rPr>
+        <w:t xml:space="preserve"> </w:t>
+      </w:r>
+      <w:r>
+        <w:rPr>
+          <w:lang w:val="bg-BG"/>
+        </w:rPr>
+        <w:t xml:space="preserve">със съобщение </w:t>
+      </w:r>
+      <w:r>
+        <w:rPr>
+          <w:rStyle w:val="CodeChar"/>
+        </w:rPr>
+        <w:t>"Pizza name should be between 1 and 15 symbols."</w:t>
+      </w:r>
+      <w:r>
+        <w:rPr>
+          <w:noProof/>
+        </w:rPr>
+        <w:t>.</w:t>
       </w:r>
     </w:p>
     <w:p>
@@ -6477,72 +6578,77 @@
       <w:r>
         <w:rPr>
           <w:b/>
-          <w:bCs/>
-          <w:lang w:val="bg-BG"/>
-        </w:rPr>
-        <w:t xml:space="preserve">Името </w:t>
-      </w:r>
-      <w:r>
-        <w:rPr>
-          <w:lang w:val="bg-BG"/>
-        </w:rPr>
-        <w:t xml:space="preserve">на пицата </w:t>
-      </w:r>
-      <w:r>
-        <w:rPr>
-          <w:b/>
-          <w:bCs/>
-          <w:lang w:val="bg-BG"/>
-        </w:rPr>
-        <w:t xml:space="preserve">не трябва </w:t>
-      </w:r>
-      <w:r>
-        <w:rPr>
-          <w:lang w:val="bg-BG"/>
-        </w:rPr>
-        <w:t xml:space="preserve">да бъде </w:t>
-      </w:r>
-      <w:r>
-        <w:rPr>
-          <w:b/>
-          <w:bCs/>
-          <w:lang w:val="bg-BG"/>
-        </w:rPr>
-        <w:t xml:space="preserve">празен стринг </w:t>
-      </w:r>
-      <w:r>
-        <w:rPr>
-          <w:lang w:val="bg-BG"/>
-        </w:rPr>
-        <w:t xml:space="preserve">и </w:t>
-      </w:r>
-      <w:r>
-        <w:rPr>
-          <w:b/>
-          <w:bCs/>
-          <w:lang w:val="bg-BG"/>
-        </w:rPr>
-        <w:t xml:space="preserve">трябва </w:t>
-      </w:r>
-      <w:r>
-        <w:rPr>
-          <w:lang w:val="bg-BG"/>
-        </w:rPr>
-        <w:t xml:space="preserve">да е </w:t>
-      </w:r>
-      <w:r>
-        <w:rPr>
-          <w:b/>
-          <w:bCs/>
-          <w:lang w:val="bg-BG"/>
-        </w:rPr>
-        <w:t>не по-дълго от 15 символа</w:t>
-      </w:r>
-      <w:r>
-        <w:rPr>
-          <w:lang w:val="bg-BG"/>
-        </w:rPr>
-        <w:t xml:space="preserve">. Ако не отговаря на тези изисквания, хвърлете </w:t>
+          <w:lang w:val="bg-BG"/>
+        </w:rPr>
+        <w:t>Броят на топингите</w:t>
+      </w:r>
+      <w:r>
+        <w:t xml:space="preserve"> </w:t>
+      </w:r>
+      <w:r>
+        <w:rPr>
+          <w:lang w:val="bg-BG"/>
+        </w:rPr>
+        <w:t>трябва да е в диапазона</w:t>
+      </w:r>
+      <w:r>
+        <w:t xml:space="preserve"> </w:t>
+      </w:r>
+      <w:r>
+        <w:rPr>
+          <w:b/>
+          <w:bCs/>
+        </w:rPr>
+        <w:t>[</w:t>
+      </w:r>
+      <w:r>
+        <w:rPr>
+          <w:b/>
+          <w:bCs/>
+          <w:noProof/>
+        </w:rPr>
+        <w:t>0..10</w:t>
+      </w:r>
+      <w:r>
+        <w:rPr>
+          <w:b/>
+          <w:bCs/>
+          <w:noProof/>
+        </w:rPr>
+        <w:t>]</w:t>
+      </w:r>
+      <w:r>
+        <w:rPr>
+          <w:noProof/>
+          <w:lang w:val="bg-BG"/>
+        </w:rPr>
+        <w:t>.</w:t>
+      </w:r>
+      <w:r>
+        <w:rPr>
+          <w:lang w:val="bg-BG"/>
+        </w:rPr>
+        <w:t xml:space="preserve"> </w:t>
+      </w:r>
+      <w:r>
+        <w:rPr>
+          <w:lang w:val="bg-BG"/>
+        </w:rPr>
+        <w:t xml:space="preserve">Ако е </w:t>
+      </w:r>
+      <w:r>
+        <w:rPr>
+          <w:b/>
+          <w:bCs/>
+          <w:lang w:val="bg-BG"/>
+        </w:rPr>
+        <w:t>извън</w:t>
+      </w:r>
+      <w:r>
+        <w:rPr>
+          <w:lang w:val="bg-BG"/>
+        </w:rPr>
+        <w:t xml:space="preserve"> границите на този диапазон, хвърлете </w:t>
       </w:r>
       <w:r>
         <w:rPr>
@@ -6553,9 +6659,6 @@
         <w:t>Exception</w:t>
       </w:r>
       <w:r>
-        <w:rPr>
-          <w:lang w:val="bg-BG"/>
-        </w:rPr>
         <w:t xml:space="preserve"> </w:t>
       </w:r>
       <w:r>
@@ -6568,128 +6671,11 @@
         <w:rPr>
           <w:rStyle w:val="CodeChar"/>
         </w:rPr>
-        <w:t>"Pizza name should be between 1 and 15 symbols."</w:t>
-      </w:r>
-      <w:r>
-        <w:rPr>
-          <w:noProof/>
-        </w:rPr>
+        <w:t>"Number of toppings should be in range [0..10]."</w:t>
+      </w:r>
+      <w:r>
         <w:t>.</w:t>
       </w:r>
-    </w:p>
-    <w:p>
-      <w:pPr>
-        <w:jc w:val="both"/>
-        <w:rPr>
-          <w:lang w:val="bg-BG"/>
-        </w:rPr>
-      </w:pPr>
-      <w:r>
-        <w:rPr>
-          <w:b/>
-          <w:lang w:val="bg-BG"/>
-        </w:rPr>
-        <w:t>Броят на топингите</w:t>
-      </w:r>
-      <w:r>
-        <w:t xml:space="preserve"> </w:t>
-      </w:r>
-      <w:r>
-        <w:rPr>
-          <w:lang w:val="bg-BG"/>
-        </w:rPr>
-        <w:t>трябва да е в диапазона</w:t>
-      </w:r>
-      <w:r>
-        <w:t xml:space="preserve"> </w:t>
-      </w:r>
-      <w:r>
-        <w:rPr>
-          <w:b/>
-          <w:bCs/>
-        </w:rPr>
-        <w:t>[</w:t>
-      </w:r>
-      <w:r>
-        <w:rPr>
-          <w:b/>
-          <w:bCs/>
-          <w:noProof/>
-        </w:rPr>
-        <w:t>0..10</w:t>
-      </w:r>
-      <w:r>
-        <w:rPr>
-          <w:b/>
-          <w:bCs/>
-          <w:noProof/>
-        </w:rPr>
-        <w:t>]</w:t>
-      </w:r>
-      <w:r>
-        <w:rPr>
-          <w:noProof/>
-          <w:lang w:val="bg-BG"/>
-        </w:rPr>
-        <w:t>.</w:t>
-      </w:r>
-      <w:r>
-        <w:rPr>
-          <w:lang w:val="bg-BG"/>
-        </w:rPr>
-        <w:t xml:space="preserve"> </w:t>
-      </w:r>
-      <w:r>
-        <w:rPr>
-          <w:lang w:val="bg-BG"/>
-        </w:rPr>
-        <w:t xml:space="preserve">Ако е </w:t>
-      </w:r>
-      <w:r>
-        <w:rPr>
-          <w:b/>
-          <w:bCs/>
-          <w:lang w:val="bg-BG"/>
-        </w:rPr>
-        <w:t>извън</w:t>
-      </w:r>
-      <w:r>
-        <w:rPr>
-          <w:lang w:val="bg-BG"/>
-        </w:rPr>
-        <w:t xml:space="preserve"> границите на този диапазон, хвърлете </w:t>
-      </w:r>
-      <w:r>
-        <w:rPr>
-          <w:rFonts w:ascii="Consolas" w:hAnsi="Consolas"/>
-          <w:b/>
-          <w:noProof/>
-        </w:rPr>
-        <w:t>Exception</w:t>
-      </w:r>
-      <w:r>
-        <w:t xml:space="preserve"> </w:t>
-      </w:r>
-      <w:r>
-        <w:rPr>
-          <w:lang w:val="bg-BG"/>
-        </w:rPr>
-        <w:t xml:space="preserve">със съобщение </w:t>
-      </w:r>
-      <w:r>
-        <w:rPr>
-          <w:rStyle w:val="CodeChar"/>
-        </w:rPr>
-        <w:t>"Number of toppings should be in range [0..10]."</w:t>
-      </w:r>
-      <w:r>
-        <w:t>.</w:t>
-      </w:r>
-    </w:p>
-    <w:p>
-      <w:pPr>
-        <w:jc w:val="both"/>
-      </w:pPr>
     </w:p>
     <w:p>
       <w:pPr>
@@ -6917,7 +6903,6 @@
                 <w:rFonts w:ascii="Consolas" w:hAnsi="Consolas" w:cs="Consolas"/>
                 <w:noProof/>
               </w:rPr>
-              <w:lastRenderedPageBreak/>
               <w:t>Topping Cheese 50</w:t>
             </w:r>
           </w:p>
@@ -6962,7 +6947,6 @@
                 <w:rFonts w:ascii="Consolas" w:eastAsia="Courier New" w:hAnsi="Consolas" w:cs="Consolas"/>
                 <w:noProof/>
               </w:rPr>
-              <w:lastRenderedPageBreak/>
               <w:t>Meatless - 370.00 Calories.</w:t>
             </w:r>
           </w:p>
@@ -7050,6 +7034,7 @@
                 <w:rFonts w:ascii="Consolas" w:hAnsi="Consolas" w:cs="Consolas"/>
                 <w:noProof/>
               </w:rPr>
+              <w:lastRenderedPageBreak/>
               <w:t>END</w:t>
             </w:r>
           </w:p>
@@ -7078,6 +7063,7 @@
                 <w:rFonts w:ascii="Consolas" w:hAnsi="Consolas" w:cs="Consolas"/>
                 <w:noProof/>
               </w:rPr>
+              <w:lastRenderedPageBreak/>
               <w:t>Meat weight should be in the range [1..50].</w:t>
             </w:r>
           </w:p>
@@ -7969,7 +7955,143 @@
     <w:p>
       <w:pPr>
         <w:jc w:val="both"/>
-      </w:pPr>
+        <w:rPr>
+          <w:lang w:val="bg-BG"/>
+        </w:rPr>
+      </w:pPr>
+      <w:r>
+        <w:rPr>
+          <w:lang w:val="bg-BG"/>
+        </w:rPr>
+        <w:t xml:space="preserve">Всеки </w:t>
+      </w:r>
+      <w:r>
+        <w:rPr>
+          <w:b/>
+          <w:bCs/>
+        </w:rPr>
+        <w:t xml:space="preserve">Team </w:t>
+      </w:r>
+      <w:r>
+        <w:rPr>
+          <w:lang w:val="bg-BG"/>
+        </w:rPr>
+        <w:t xml:space="preserve">трябва да има </w:t>
+      </w:r>
+      <w:r>
+        <w:rPr>
+          <w:b/>
+          <w:bCs/>
+        </w:rPr>
+        <w:t>name</w:t>
+      </w:r>
+      <w:r>
+        <w:t xml:space="preserve">, </w:t>
+      </w:r>
+      <w:r>
+        <w:rPr>
+          <w:b/>
+          <w:bCs/>
+        </w:rPr>
+        <w:t>rating</w:t>
+      </w:r>
+      <w:r>
+        <w:rPr>
+          <w:lang w:val="bg-BG"/>
+        </w:rPr>
+        <w:t xml:space="preserve"> (средноаритметичното от </w:t>
+      </w:r>
+      <w:r>
+        <w:rPr>
+          <w:b/>
+          <w:bCs/>
+        </w:rPr>
+        <w:t>skill level-</w:t>
+      </w:r>
+      <w:r>
+        <w:rPr>
+          <w:b/>
+          <w:bCs/>
+          <w:lang w:val="bg-BG"/>
+        </w:rPr>
+        <w:t xml:space="preserve">а </w:t>
+      </w:r>
+      <w:r>
+        <w:rPr>
+          <w:lang w:val="bg-BG"/>
+        </w:rPr>
+        <w:t xml:space="preserve">на всички играчи в отбора, </w:t>
+      </w:r>
+      <w:r>
+        <w:rPr>
+          <w:b/>
+          <w:bCs/>
+          <w:lang w:val="bg-BG"/>
+        </w:rPr>
+        <w:t xml:space="preserve">закръглено </w:t>
+      </w:r>
+      <w:r>
+        <w:rPr>
+          <w:lang w:val="bg-BG"/>
+        </w:rPr>
+        <w:t xml:space="preserve">до </w:t>
+      </w:r>
+      <w:r>
+        <w:rPr>
+          <w:b/>
+          <w:bCs/>
+          <w:lang w:val="bg-BG"/>
+        </w:rPr>
+        <w:t>цяло число</w:t>
+      </w:r>
+      <w:r>
+        <w:rPr>
+          <w:lang w:val="bg-BG"/>
+        </w:rPr>
+        <w:t xml:space="preserve">) и </w:t>
+      </w:r>
+      <w:r>
+        <w:rPr>
+          <w:b/>
+          <w:bCs/>
+          <w:lang w:val="bg-BG"/>
+        </w:rPr>
+        <w:t xml:space="preserve">методи </w:t>
+      </w:r>
+      <w:r>
+        <w:rPr>
+          <w:lang w:val="bg-BG"/>
+        </w:rPr>
+        <w:t xml:space="preserve">за </w:t>
+      </w:r>
+      <w:r>
+        <w:rPr>
+          <w:b/>
+          <w:bCs/>
+          <w:lang w:val="bg-BG"/>
+        </w:rPr>
+        <w:t xml:space="preserve">добавяне </w:t>
+      </w:r>
+      <w:r>
+        <w:rPr>
+          <w:lang w:val="bg-BG"/>
+        </w:rPr>
+        <w:t xml:space="preserve">и </w:t>
+      </w:r>
+      <w:r>
+        <w:rPr>
+          <w:b/>
+          <w:bCs/>
+          <w:lang w:val="bg-BG"/>
+        </w:rPr>
+        <w:t xml:space="preserve">премахване </w:t>
+      </w:r>
+      <w:r>
+        <w:rPr>
+          <w:lang w:val="bg-BG"/>
+        </w:rPr>
+        <w:t>на играчи.</w:t>
+      </w:r>
     </w:p>
     <w:p>
       <w:pPr>
@@ -7982,153 +8104,6 @@
         <w:rPr>
           <w:lang w:val="bg-BG"/>
         </w:rPr>
-        <w:t xml:space="preserve">Всеки </w:t>
-      </w:r>
-      <w:r>
-        <w:rPr>
-          <w:b/>
-          <w:bCs/>
-        </w:rPr>
-        <w:t xml:space="preserve">Team </w:t>
-      </w:r>
-      <w:r>
-        <w:rPr>
-          <w:lang w:val="bg-BG"/>
-        </w:rPr>
-        <w:t xml:space="preserve">трябва да има </w:t>
-      </w:r>
-      <w:r>
-        <w:rPr>
-          <w:b/>
-          <w:bCs/>
-        </w:rPr>
-        <w:t>name</w:t>
-      </w:r>
-      <w:r>
-        <w:t xml:space="preserve">, </w:t>
-      </w:r>
-      <w:r>
-        <w:rPr>
-          <w:b/>
-          <w:bCs/>
-        </w:rPr>
-        <w:t>rating</w:t>
-      </w:r>
-      <w:r>
-        <w:rPr>
-          <w:lang w:val="bg-BG"/>
-        </w:rPr>
-        <w:t xml:space="preserve"> (средноаритметичното от </w:t>
-      </w:r>
-      <w:r>
-        <w:rPr>
-          <w:b/>
-          <w:bCs/>
-        </w:rPr>
-        <w:t>skill level-</w:t>
-      </w:r>
-      <w:r>
-        <w:rPr>
-          <w:b/>
-          <w:bCs/>
-          <w:lang w:val="bg-BG"/>
-        </w:rPr>
-        <w:t xml:space="preserve">а </w:t>
-      </w:r>
-      <w:r>
-        <w:rPr>
-          <w:lang w:val="bg-BG"/>
-        </w:rPr>
-        <w:t xml:space="preserve">на всички играчи в отбора, </w:t>
-      </w:r>
-      <w:r>
-        <w:rPr>
-          <w:b/>
-          <w:bCs/>
-          <w:lang w:val="bg-BG"/>
-        </w:rPr>
-        <w:t xml:space="preserve">закръглено </w:t>
-      </w:r>
-      <w:r>
-        <w:rPr>
-          <w:lang w:val="bg-BG"/>
-        </w:rPr>
-        <w:t xml:space="preserve">до </w:t>
-      </w:r>
-      <w:r>
-        <w:rPr>
-          <w:b/>
-          <w:bCs/>
-          <w:lang w:val="bg-BG"/>
-        </w:rPr>
-        <w:t>цяло число</w:t>
-      </w:r>
-      <w:r>
-        <w:rPr>
-          <w:lang w:val="bg-BG"/>
-        </w:rPr>
-        <w:t xml:space="preserve">) и </w:t>
-      </w:r>
-      <w:r>
-        <w:rPr>
-          <w:b/>
-          <w:bCs/>
-          <w:lang w:val="bg-BG"/>
-        </w:rPr>
-        <w:t xml:space="preserve">методи </w:t>
-      </w:r>
-      <w:r>
-        <w:rPr>
-          <w:lang w:val="bg-BG"/>
-        </w:rPr>
-        <w:t xml:space="preserve">за </w:t>
-      </w:r>
-      <w:r>
-        <w:rPr>
-          <w:b/>
-          <w:bCs/>
-          <w:lang w:val="bg-BG"/>
-        </w:rPr>
-        <w:t xml:space="preserve">добавяне </w:t>
-      </w:r>
-      <w:r>
-        <w:rPr>
-          <w:lang w:val="bg-BG"/>
-        </w:rPr>
-        <w:t xml:space="preserve">и </w:t>
-      </w:r>
-      <w:r>
-        <w:rPr>
-          <w:b/>
-          <w:bCs/>
-          <w:lang w:val="bg-BG"/>
-        </w:rPr>
-        <w:t xml:space="preserve">премахване </w:t>
-      </w:r>
-      <w:r>
-        <w:rPr>
-          <w:lang w:val="bg-BG"/>
-        </w:rPr>
-        <w:t>на играчи.</w:t>
-      </w:r>
-    </w:p>
-    <w:p>
-      <w:pPr>
-        <w:jc w:val="both"/>
-      </w:pPr>
-    </w:p>
-    <w:p>
-      <w:pPr>
-        <w:jc w:val="both"/>
-        <w:rPr>
-          <w:lang w:val="bg-BG"/>
-        </w:rPr>
-      </w:pPr>
-      <w:r>
-        <w:rPr>
-          <w:lang w:val="bg-BG"/>
-        </w:rPr>
-        <w:lastRenderedPageBreak/>
         <w:t xml:space="preserve">Задачата ви е да създадете класове </w:t>
       </w:r>
       <w:r>
@@ -8424,6 +8399,7 @@
           <w:b/>
           <w:noProof/>
         </w:rPr>
+        <w:lastRenderedPageBreak/>
         <w:t>"Rating;{TeamName}"</w:t>
       </w:r>
       <w:r>
@@ -9365,20 +9341,6 @@
     </w:tbl>
     <w:p>
       <w:pPr>
-        <w:rPr>
-          <w:lang w:val="bg-BG"/>
-        </w:rPr>
-      </w:pPr>
-    </w:p>
-    <w:p>
-      <w:pPr>
-        <w:rPr>
-          <w:lang w:val="bg-BG"/>
-        </w:rPr>
-      </w:pPr>
-    </w:p>
-    <w:p>
-      <w:pPr>
         <w:spacing w:before="0" w:after="0"/>
         <w:rPr>
           <w:rStyle w:val="Hyperlink"/>
@@ -9400,7 +9362,7 @@
 </file>
 
 <file path=word/endnotes.xml><?xml version="1.0" encoding="utf-8"?>
-<w:endnotes xmlns:wpc="http://schemas.microsoft.com/office/word/2010/wordprocessingCanvas" xmlns:cx="http://schemas.microsoft.com/office/drawing/2014/chartex" xmlns:cx1="http://schemas.microsoft.com/office/drawing/2015/9/8/chartex" xmlns:cx2="http://schemas.microsoft.com/office/drawing/2015/10/21/chartex" xmlns:cx3="http://schemas.microsoft.com/office/drawing/2016/5/9/chartex" xmlns:cx4="http://schemas.microsoft.com/office/drawing/2016/5/10/chartex" xmlns:cx5="http://schemas.microsoft.com/office/drawing/2016/5/11/chartex" xmlns:cx6="http://schemas.microsoft.com/office/drawing/2016/5/12/chartex" xmlns:cx7="http://schemas.microsoft.com/office/drawing/2016/5/13/chartex" xmlns:cx8="http://schemas.microsoft.com/office/drawing/2016/5/14/chartex" xmlns:mc="http://schemas.openxmlformats.org/markup-compatibility/2006" xmlns:aink="http://schemas.microsoft.com/office/drawing/2016/ink" xmlns:am3d="http://schemas.microsoft.com/office/drawing/2017/model3d" xmlns:o="urn:schemas-microsoft-com:office:office" xmlns:oel="http://schemas.microsoft.com/office/2019/extlst" xmlns:r="http://schemas.openxmlformats.org/officeDocument/2006/relationships" xmlns:m="http://schemas.openxmlformats.org/officeDocument/2006/math" xmlns:v="urn:schemas-microsoft-com:vml" xmlns:wp14="http://schemas.microsoft.com/office/word/2010/wordprocessingDrawing" xmlns:wp="http://schemas.openxmlformats.org/drawingml/2006/wordprocessingDrawing" xmlns:w10="urn:schemas-microsoft-com:office:word" xmlns:w="http://schemas.openxmlformats.org/wordprocessingml/2006/main" xmlns:w14="http://schemas.microsoft.com/office/word/2010/wordml" xmlns:w15="http://schemas.microsoft.com/office/word/2012/wordml" xmlns:w16cex="http://schemas.microsoft.com/office/word/2018/wordml/cex" xmlns:w16cid="http://schemas.microsoft.com/office/word/2016/wordml/cid" xmlns:w16="http://schemas.microsoft.com/office/word/2018/wordml" xmlns:w16du="http://schemas.microsoft.com/office/word/2023/wordml/word16du" xmlns:w16sdtdh="http://schemas.microsoft.com/office/word/2020/wordml/sdtdatahash" xmlns:w16se="http://schemas.microsoft.com/office/word/2015/wordml/symex" xmlns:wpg="http://schemas.microsoft.com/office/word/2010/wordprocessingGroup" xmlns:wpi="http://schemas.microsoft.com/office/word/2010/wordprocessingInk" xmlns:wne="http://schemas.microsoft.com/office/word/2006/wordml" xmlns:wps="http://schemas.microsoft.com/office/word/2010/wordprocessingShape" mc:Ignorable="w14 w15 w16se w16cid w16 w16cex w16sdtdh wp14">
+<w:endnotes xmlns:wpc="http://schemas.microsoft.com/office/word/2010/wordprocessingCanvas" xmlns:cx="http://schemas.microsoft.com/office/drawing/2014/chartex" xmlns:cx1="http://schemas.microsoft.com/office/drawing/2015/9/8/chartex" xmlns:cx2="http://schemas.microsoft.com/office/drawing/2015/10/21/chartex" xmlns:cx3="http://schemas.microsoft.com/office/drawing/2016/5/9/chartex" xmlns:cx4="http://schemas.microsoft.com/office/drawing/2016/5/10/chartex" xmlns:cx5="http://schemas.microsoft.com/office/drawing/2016/5/11/chartex" xmlns:cx6="http://schemas.microsoft.com/office/drawing/2016/5/12/chartex" xmlns:cx7="http://schemas.microsoft.com/office/drawing/2016/5/13/chartex" xmlns:cx8="http://schemas.microsoft.com/office/drawing/2016/5/14/chartex" xmlns:mc="http://schemas.openxmlformats.org/markup-compatibility/2006" xmlns:aink="http://schemas.microsoft.com/office/drawing/2016/ink" xmlns:am3d="http://schemas.microsoft.com/office/drawing/2017/model3d" xmlns:o="urn:schemas-microsoft-com:office:office" xmlns:oel="http://schemas.microsoft.com/office/2019/extlst" xmlns:r="http://schemas.openxmlformats.org/officeDocument/2006/relationships" xmlns:m="http://schemas.openxmlformats.org/officeDocument/2006/math" xmlns:v="urn:schemas-microsoft-com:vml" xmlns:wp14="http://schemas.microsoft.com/office/word/2010/wordprocessingDrawing" xmlns:wp="http://schemas.openxmlformats.org/drawingml/2006/wordprocessingDrawing" xmlns:w10="urn:schemas-microsoft-com:office:word" xmlns:w="http://schemas.openxmlformats.org/wordprocessingml/2006/main" xmlns:w14="http://schemas.microsoft.com/office/word/2010/wordml" xmlns:w15="http://schemas.microsoft.com/office/word/2012/wordml" xmlns:w16cex="http://schemas.microsoft.com/office/word/2018/wordml/cex" xmlns:w16cid="http://schemas.microsoft.com/office/word/2016/wordml/cid" xmlns:w16="http://schemas.microsoft.com/office/word/2018/wordml" xmlns:w16sdtdh="http://schemas.microsoft.com/office/word/2020/wordml/sdtdatahash" xmlns:w16se="http://schemas.microsoft.com/office/word/2015/wordml/symex" xmlns:wpg="http://schemas.microsoft.com/office/word/2010/wordprocessingGroup" xmlns:wpi="http://schemas.microsoft.com/office/word/2010/wordprocessingInk" xmlns:wne="http://schemas.microsoft.com/office/word/2006/wordml" xmlns:wps="http://schemas.microsoft.com/office/word/2010/wordprocessingShape" mc:Ignorable="w14 w15 w16se w16cid w16 w16cex w16sdtdh wp14">
   <w:endnote w:type="separator" w:id="-1">
     <w:p>
       <w:pPr>
@@ -9425,7 +9387,7 @@
 </file>
 
 <file path=word/footer1.xml><?xml version="1.0" encoding="utf-8"?>
-<w:ftr xmlns:wpc="http://schemas.microsoft.com/office/word/2010/wordprocessingCanvas" xmlns:cx="http://schemas.microsoft.com/office/drawing/2014/chartex" xmlns:cx1="http://schemas.microsoft.com/office/drawing/2015/9/8/chartex" xmlns:cx2="http://schemas.microsoft.com/office/drawing/2015/10/21/chartex" xmlns:cx3="http://schemas.microsoft.com/office/drawing/2016/5/9/chartex" xmlns:cx4="http://schemas.microsoft.com/office/drawing/2016/5/10/chartex" xmlns:cx5="http://schemas.microsoft.com/office/drawing/2016/5/11/chartex" xmlns:cx6="http://schemas.microsoft.com/office/drawing/2016/5/12/chartex" xmlns:cx7="http://schemas.microsoft.com/office/drawing/2016/5/13/chartex" xmlns:cx8="http://schemas.microsoft.com/office/drawing/2016/5/14/chartex" xmlns:mc="http://schemas.openxmlformats.org/markup-compatibility/2006" xmlns:aink="http://schemas.microsoft.com/office/drawing/2016/ink" xmlns:am3d="http://schemas.microsoft.com/office/drawing/2017/model3d" xmlns:o="urn:schemas-microsoft-com:office:office" xmlns:oel="http://schemas.microsoft.com/office/2019/extlst" xmlns:r="http://schemas.openxmlformats.org/officeDocument/2006/relationships" xmlns:m="http://schemas.openxmlformats.org/officeDocument/2006/math" xmlns:v="urn:schemas-microsoft-com:vml" xmlns:wp14="http://schemas.microsoft.com/office/word/2010/wordprocessingDrawing" xmlns:wp="http://schemas.openxmlformats.org/drawingml/2006/wordprocessingDrawing" xmlns:w10="urn:schemas-microsoft-com:office:word" xmlns:w="http://schemas.openxmlformats.org/wordprocessingml/2006/main" xmlns:w14="http://schemas.microsoft.com/office/word/2010/wordml" xmlns:w15="http://schemas.microsoft.com/office/word/2012/wordml" xmlns:w16cex="http://schemas.microsoft.com/office/word/2018/wordml/cex" xmlns:w16cid="http://schemas.microsoft.com/office/word/2016/wordml/cid" xmlns:w16="http://schemas.microsoft.com/office/word/2018/wordml" xmlns:w16du="http://schemas.microsoft.com/office/word/2023/wordml/word16du" xmlns:w16sdtdh="http://schemas.microsoft.com/office/word/2020/wordml/sdtdatahash" xmlns:w16se="http://schemas.microsoft.com/office/word/2015/wordml/symex" xmlns:wpg="http://schemas.microsoft.com/office/word/2010/wordprocessingGroup" xmlns:wpi="http://schemas.microsoft.com/office/word/2010/wordprocessingInk" xmlns:wne="http://schemas.microsoft.com/office/word/2006/wordml" xmlns:wps="http://schemas.microsoft.com/office/word/2010/wordprocessingShape" mc:Ignorable="w14 w15 w16se w16cid w16 w16cex w16sdtdh wp14">
+<w:ftr xmlns:wpc="http://schemas.microsoft.com/office/word/2010/wordprocessingCanvas" xmlns:cx="http://schemas.microsoft.com/office/drawing/2014/chartex" xmlns:cx1="http://schemas.microsoft.com/office/drawing/2015/9/8/chartex" xmlns:cx2="http://schemas.microsoft.com/office/drawing/2015/10/21/chartex" xmlns:cx3="http://schemas.microsoft.com/office/drawing/2016/5/9/chartex" xmlns:cx4="http://schemas.microsoft.com/office/drawing/2016/5/10/chartex" xmlns:cx5="http://schemas.microsoft.com/office/drawing/2016/5/11/chartex" xmlns:cx6="http://schemas.microsoft.com/office/drawing/2016/5/12/chartex" xmlns:cx7="http://schemas.microsoft.com/office/drawing/2016/5/13/chartex" xmlns:cx8="http://schemas.microsoft.com/office/drawing/2016/5/14/chartex" xmlns:mc="http://schemas.openxmlformats.org/markup-compatibility/2006" xmlns:aink="http://schemas.microsoft.com/office/drawing/2016/ink" xmlns:am3d="http://schemas.microsoft.com/office/drawing/2017/model3d" xmlns:o="urn:schemas-microsoft-com:office:office" xmlns:oel="http://schemas.microsoft.com/office/2019/extlst" xmlns:r="http://schemas.openxmlformats.org/officeDocument/2006/relationships" xmlns:m="http://schemas.openxmlformats.org/officeDocument/2006/math" xmlns:v="urn:schemas-microsoft-com:vml" xmlns:wp14="http://schemas.microsoft.com/office/word/2010/wordprocessingDrawing" xmlns:wp="http://schemas.openxmlformats.org/drawingml/2006/wordprocessingDrawing" xmlns:w10="urn:schemas-microsoft-com:office:word" xmlns:w="http://schemas.openxmlformats.org/wordprocessingml/2006/main" xmlns:w14="http://schemas.microsoft.com/office/word/2010/wordml" xmlns:w15="http://schemas.microsoft.com/office/word/2012/wordml" xmlns:w16cex="http://schemas.microsoft.com/office/word/2018/wordml/cex" xmlns:w16cid="http://schemas.microsoft.com/office/word/2016/wordml/cid" xmlns:w16="http://schemas.microsoft.com/office/word/2018/wordml" xmlns:w16sdtdh="http://schemas.microsoft.com/office/word/2020/wordml/sdtdatahash" xmlns:w16se="http://schemas.microsoft.com/office/word/2015/wordml/symex" xmlns:wpg="http://schemas.microsoft.com/office/word/2010/wordprocessingGroup" xmlns:wpi="http://schemas.microsoft.com/office/word/2010/wordprocessingInk" xmlns:wne="http://schemas.microsoft.com/office/word/2006/wordml" xmlns:wps="http://schemas.microsoft.com/office/word/2010/wordprocessingShape" mc:Ignorable="w14 w15 w16se w16cid w16 w16cex w16sdtdh wp14">
   <w:p>
     <w:pPr>
       <w:pStyle w:val="Footer"/>
@@ -9520,13 +9482,13 @@
             </wp:anchor>
           </w:drawing>
         </mc:Choice>
-        <mc:Fallback>
+        <mc:Fallback xmlns:w16du="http://schemas.microsoft.com/office/word/2023/wordml/word16du">
           <w:pict>
             <v:shapetype w14:anchorId="41B1E642" id="_x0000_t202" coordsize="21600,21600" o:spt="202" path="m,l,21600r21600,l21600,xe">
               <v:stroke joinstyle="miter"/>
               <v:path gradientshapeok="t" o:connecttype="rect"/>
             </v:shapetype>
-            <v:shape id="Text Box 6" o:spid="_x0000_s1026" type="#_x0000_t202" style="position:absolute;margin-left:109.85pt;margin-top:28.05pt;width:40.15pt;height:13pt;z-index:251660288;visibility:visible;mso-wrap-style:square;mso-width-percent:0;mso-height-percent:0;mso-wrap-distance-left:9pt;mso-wrap-distance-top:0;mso-wrap-distance-right:9pt;mso-wrap-distance-bottom:0;mso-position-horizontal:absolute;mso-position-horizontal-relative:text;mso-position-vertical:absolute;mso-position-vertical-relative:text;mso-width-percent:0;mso-height-percent:0;mso-width-relative:page;mso-height-relative:page;v-text-anchor:middle" o:gfxdata="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" filled="f" stroked="f" strokeweight=".5pt">
+            <v:shape id="Text Box 6" o:spid="_x0000_s1026" type="#_x0000_t202" style="position:absolute;margin-left:109.85pt;margin-top:28.05pt;width:40.15pt;height:13pt;z-index:251660288;visibility:visible;mso-wrap-style:square;mso-width-percent:0;mso-height-percent:0;mso-wrap-distance-left:9pt;mso-wrap-distance-top:0;mso-wrap-distance-right:9pt;mso-wrap-distance-bottom:0;mso-position-horizontal:absolute;mso-position-horizontal-relative:text;mso-position-vertical:absolute;mso-position-vertical-relative:text;mso-width-percent:0;mso-height-percent:0;mso-width-relative:page;mso-height-relative:page;v-text-anchor:middle" o:gfxdata="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" filled="f" stroked="f" strokeweight=".5pt">
               <v:textbox inset=".5mm,0,0,0">
                 <w:txbxContent>
                   <w:p>
@@ -10293,9 +10255,9 @@
             </wp:anchor>
           </w:drawing>
         </mc:Choice>
-        <mc:Fallback>
+        <mc:Fallback xmlns:w16du="http://schemas.microsoft.com/office/word/2023/wordml/word16du">
           <w:pict>
-            <v:shape w14:anchorId="2074F399" id="Text Box 16" o:spid="_x0000_s1027" type="#_x0000_t202" style="position:absolute;margin-left:109pt;margin-top:7pt;width:411.4pt;height:40.45pt;z-index:251657216;visibility:visible;mso-wrap-style:square;mso-width-percent:0;mso-height-percent:0;mso-wrap-distance-left:9pt;mso-wrap-distance-top:0;mso-wrap-distance-right:9pt;mso-wrap-distance-bottom:0;mso-position-horizontal:absolute;mso-position-horizontal-relative:text;mso-position-vertical:absolute;mso-position-vertical-relative:text;mso-width-percent:0;mso-height-percent:0;mso-width-relative:page;mso-height-relative:page;v-text-anchor:top" o:gfxdata="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" filled="f" stroked="f">
+            <v:shape w14:anchorId="2074F399" id="Text Box 16" o:spid="_x0000_s1027" type="#_x0000_t202" style="position:absolute;margin-left:109pt;margin-top:7pt;width:411.4pt;height:40.45pt;z-index:251657216;visibility:visible;mso-wrap-style:square;mso-width-percent:0;mso-height-percent:0;mso-wrap-distance-left:9pt;mso-wrap-distance-top:0;mso-wrap-distance-right:9pt;mso-wrap-distance-bottom:0;mso-position-horizontal:absolute;mso-position-horizontal-relative:text;mso-position-vertical:absolute;mso-position-vertical-relative:text;mso-width-percent:0;mso-height-percent:0;mso-width-relative:page;mso-height-relative:page;v-text-anchor:top" o:gfxdata="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" filled="f" stroked="f">
               <v:textbox inset=".5mm,1.2mm,.5mm,.5mm">
                 <w:txbxContent>
                   <w:p>
@@ -11121,7 +11083,7 @@
             </wp:anchor>
           </w:drawing>
         </mc:Choice>
-        <mc:Fallback>
+        <mc:Fallback xmlns:w16du="http://schemas.microsoft.com/office/word/2023/wordml/word16du">
           <w:pict>
             <v:line w14:anchorId="60BE7D18" id="Straight Connector 19" o:spid="_x0000_s1026" style="position:absolute;flip:y;z-index:251622400;visibility:visible;mso-wrap-style:square;mso-width-percent:0;mso-height-percent:0;mso-wrap-distance-left:9pt;mso-wrap-distance-top:0;mso-wrap-distance-right:9pt;mso-wrap-distance-bottom:0;mso-position-horizontal:absolute;mso-position-horizontal-relative:text;mso-position-vertical:absolute;mso-position-vertical-relative:text;mso-width-percent:0;mso-height-percent:0;mso-width-relative:page;mso-height-relative:page" from="-.1pt,5.2pt" to="520.7pt,5.2pt" o:gfxdata="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" strokecolor="#974706 [1609]" strokeweight="1pt">
               <v:stroke endcap="round"/>
@@ -11300,9 +11262,9 @@
             </wp:anchor>
           </w:drawing>
         </mc:Choice>
-        <mc:Fallback>
+        <mc:Fallback xmlns:w16du="http://schemas.microsoft.com/office/word/2023/wordml/word16du">
           <w:pict>
-            <v:shape w14:anchorId="60DB5C39" id="Text Box 4" o:spid="_x0000_s1028" type="#_x0000_t202" style="position:absolute;margin-left:444.65pt;margin-top:26.95pt;width:70.9pt;height:15.9pt;z-index:251663360;visibility:visible;mso-wrap-style:square;mso-width-percent:0;mso-height-percent:0;mso-wrap-distance-left:9pt;mso-wrap-distance-top:0;mso-wrap-distance-right:9pt;mso-wrap-distance-bottom:0;mso-position-horizontal:absolute;mso-position-horizontal-relative:text;mso-position-vertical:absolute;mso-position-vertical-relative:text;mso-width-percent:0;mso-height-percent:0;mso-width-relative:page;mso-height-relative:page;v-text-anchor:middle" o:gfxdata="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" filled="f" stroked="f" strokeweight=".5pt">
+            <v:shape w14:anchorId="60DB5C39" id="Text Box 4" o:spid="_x0000_s1028" type="#_x0000_t202" style="position:absolute;margin-left:444.65pt;margin-top:26.95pt;width:70.9pt;height:15.9pt;z-index:251663360;visibility:visible;mso-wrap-style:square;mso-width-percent:0;mso-height-percent:0;mso-wrap-distance-left:9pt;mso-wrap-distance-top:0;mso-wrap-distance-right:9pt;mso-wrap-distance-bottom:0;mso-position-horizontal:absolute;mso-position-horizontal-relative:text;mso-position-vertical:absolute;mso-position-vertical-relative:text;mso-width-percent:0;mso-height-percent:0;mso-width-relative:page;mso-height-relative:page;v-text-anchor:middle" o:gfxdata="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" filled="f" stroked="f" strokeweight=".5pt">
               <v:textbox inset="0,0,0,0">
                 <w:txbxContent>
                   <w:p>
@@ -11413,7 +11375,7 @@
 </file>
 
 <file path=word/footnotes.xml><?xml version="1.0" encoding="utf-8"?>
-<w:footnotes xmlns:wpc="http://schemas.microsoft.com/office/word/2010/wordprocessingCanvas" xmlns:cx="http://schemas.microsoft.com/office/drawing/2014/chartex" xmlns:cx1="http://schemas.microsoft.com/office/drawing/2015/9/8/chartex" xmlns:cx2="http://schemas.microsoft.com/office/drawing/2015/10/21/chartex" xmlns:cx3="http://schemas.microsoft.com/office/drawing/2016/5/9/chartex" xmlns:cx4="http://schemas.microsoft.com/office/drawing/2016/5/10/chartex" xmlns:cx5="http://schemas.microsoft.com/office/drawing/2016/5/11/chartex" xmlns:cx6="http://schemas.microsoft.com/office/drawing/2016/5/12/chartex" xmlns:cx7="http://schemas.microsoft.com/office/drawing/2016/5/13/chartex" xmlns:cx8="http://schemas.microsoft.com/office/drawing/2016/5/14/chartex" xmlns:mc="http://schemas.openxmlformats.org/markup-compatibility/2006" xmlns:aink="http://schemas.microsoft.com/office/drawing/2016/ink" xmlns:am3d="http://schemas.microsoft.com/office/drawing/2017/model3d" xmlns:o="urn:schemas-microsoft-com:office:office" xmlns:oel="http://schemas.microsoft.com/office/2019/extlst" xmlns:r="http://schemas.openxmlformats.org/officeDocument/2006/relationships" xmlns:m="http://schemas.openxmlformats.org/officeDocument/2006/math" xmlns:v="urn:schemas-microsoft-com:vml" xmlns:wp14="http://schemas.microsoft.com/office/word/2010/wordprocessingDrawing" xmlns:wp="http://schemas.openxmlformats.org/drawingml/2006/wordprocessingDrawing" xmlns:w10="urn:schemas-microsoft-com:office:word" xmlns:w="http://schemas.openxmlformats.org/wordprocessingml/2006/main" xmlns:w14="http://schemas.microsoft.com/office/word/2010/wordml" xmlns:w15="http://schemas.microsoft.com/office/word/2012/wordml" xmlns:w16cex="http://schemas.microsoft.com/office/word/2018/wordml/cex" xmlns:w16cid="http://schemas.microsoft.com/office/word/2016/wordml/cid" xmlns:w16="http://schemas.microsoft.com/office/word/2018/wordml" xmlns:w16du="http://schemas.microsoft.com/office/word/2023/wordml/word16du" xmlns:w16sdtdh="http://schemas.microsoft.com/office/word/2020/wordml/sdtdatahash" xmlns:w16se="http://schemas.microsoft.com/office/word/2015/wordml/symex" xmlns:wpg="http://schemas.microsoft.com/office/word/2010/wordprocessingGroup" xmlns:wpi="http://schemas.microsoft.com/office/word/2010/wordprocessingInk" xmlns:wne="http://schemas.microsoft.com/office/word/2006/wordml" xmlns:wps="http://schemas.microsoft.com/office/word/2010/wordprocessingShape" mc:Ignorable="w14 w15 w16se w16cid w16 w16cex w16sdtdh wp14">
+<w:footnotes xmlns:wpc="http://schemas.microsoft.com/office/word/2010/wordprocessingCanvas" xmlns:cx="http://schemas.microsoft.com/office/drawing/2014/chartex" xmlns:cx1="http://schemas.microsoft.com/office/drawing/2015/9/8/chartex" xmlns:cx2="http://schemas.microsoft.com/office/drawing/2015/10/21/chartex" xmlns:cx3="http://schemas.microsoft.com/office/drawing/2016/5/9/chartex" xmlns:cx4="http://schemas.microsoft.com/office/drawing/2016/5/10/chartex" xmlns:cx5="http://schemas.microsoft.com/office/drawing/2016/5/11/chartex" xmlns:cx6="http://schemas.microsoft.com/office/drawing/2016/5/12/chartex" xmlns:cx7="http://schemas.microsoft.com/office/drawing/2016/5/13/chartex" xmlns:cx8="http://schemas.microsoft.com/office/drawing/2016/5/14/chartex" xmlns:mc="http://schemas.openxmlformats.org/markup-compatibility/2006" xmlns:aink="http://schemas.microsoft.com/office/drawing/2016/ink" xmlns:am3d="http://schemas.microsoft.com/office/drawing/2017/model3d" xmlns:o="urn:schemas-microsoft-com:office:office" xmlns:oel="http://schemas.microsoft.com/office/2019/extlst" xmlns:r="http://schemas.openxmlformats.org/officeDocument/2006/relationships" xmlns:m="http://schemas.openxmlformats.org/officeDocument/2006/math" xmlns:v="urn:schemas-microsoft-com:vml" xmlns:wp14="http://schemas.microsoft.com/office/word/2010/wordprocessingDrawing" xmlns:wp="http://schemas.openxmlformats.org/drawingml/2006/wordprocessingDrawing" xmlns:w10="urn:schemas-microsoft-com:office:word" xmlns:w="http://schemas.openxmlformats.org/wordprocessingml/2006/main" xmlns:w14="http://schemas.microsoft.com/office/word/2010/wordml" xmlns:w15="http://schemas.microsoft.com/office/word/2012/wordml" xmlns:w16cex="http://schemas.microsoft.com/office/word/2018/wordml/cex" xmlns:w16cid="http://schemas.microsoft.com/office/word/2016/wordml/cid" xmlns:w16="http://schemas.microsoft.com/office/word/2018/wordml" xmlns:w16sdtdh="http://schemas.microsoft.com/office/word/2020/wordml/sdtdatahash" xmlns:w16se="http://schemas.microsoft.com/office/word/2015/wordml/symex" xmlns:wpg="http://schemas.microsoft.com/office/word/2010/wordprocessingGroup" xmlns:wpi="http://schemas.microsoft.com/office/word/2010/wordprocessingInk" xmlns:wne="http://schemas.microsoft.com/office/word/2006/wordml" xmlns:wps="http://schemas.microsoft.com/office/word/2010/wordprocessingShape" mc:Ignorable="w14 w15 w16se w16cid w16 w16cex w16sdtdh wp14">
   <w:footnote w:type="separator" w:id="-1">
     <w:p>
       <w:pPr>
@@ -11438,7 +11400,7 @@
 </file>
 
 <file path=word/header1.xml><?xml version="1.0" encoding="utf-8"?>
-<w:hdr xmlns:wpc="http://schemas.microsoft.com/office/word/2010/wordprocessingCanvas" xmlns:cx="http://schemas.microsoft.com/office/drawing/2014/chartex" xmlns:cx1="http://schemas.microsoft.com/office/drawing/2015/9/8/chartex" xmlns:cx2="http://schemas.microsoft.com/office/drawing/2015/10/21/chartex" xmlns:cx3="http://schemas.microsoft.com/office/drawing/2016/5/9/chartex" xmlns:cx4="http://schemas.microsoft.com/office/drawing/2016/5/10/chartex" xmlns:cx5="http://schemas.microsoft.com/office/drawing/2016/5/11/chartex" xmlns:cx6="http://schemas.microsoft.com/office/drawing/2016/5/12/chartex" xmlns:cx7="http://schemas.microsoft.com/office/drawing/2016/5/13/chartex" xmlns:cx8="http://schemas.microsoft.com/office/drawing/2016/5/14/chartex" xmlns:mc="http://schemas.openxmlformats.org/markup-compatibility/2006" xmlns:aink="http://schemas.microsoft.com/office/drawing/2016/ink" xmlns:am3d="http://schemas.microsoft.com/office/drawing/2017/model3d" xmlns:o="urn:schemas-microsoft-com:office:office" xmlns:oel="http://schemas.microsoft.com/office/2019/extlst" xmlns:r="http://schemas.openxmlformats.org/officeDocument/2006/relationships" xmlns:m="http://schemas.openxmlformats.org/officeDocument/2006/math" xmlns:v="urn:schemas-microsoft-com:vml" xmlns:wp14="http://schemas.microsoft.com/office/word/2010/wordprocessingDrawing" xmlns:wp="http://schemas.openxmlformats.org/drawingml/2006/wordprocessingDrawing" xmlns:w10="urn:schemas-microsoft-com:office:word" xmlns:w="http://schemas.openxmlformats.org/wordprocessingml/2006/main" xmlns:w14="http://schemas.microsoft.com/office/word/2010/wordml" xmlns:w15="http://schemas.microsoft.com/office/word/2012/wordml" xmlns:w16cex="http://schemas.microsoft.com/office/word/2018/wordml/cex" xmlns:w16cid="http://schemas.microsoft.com/office/word/2016/wordml/cid" xmlns:w16="http://schemas.microsoft.com/office/word/2018/wordml" xmlns:w16du="http://schemas.microsoft.com/office/word/2023/wordml/word16du" xmlns:w16sdtdh="http://schemas.microsoft.com/office/word/2020/wordml/sdtdatahash" xmlns:w16se="http://schemas.microsoft.com/office/word/2015/wordml/symex" xmlns:wpg="http://schemas.microsoft.com/office/word/2010/wordprocessingGroup" xmlns:wpi="http://schemas.microsoft.com/office/word/2010/wordprocessingInk" xmlns:wne="http://schemas.microsoft.com/office/word/2006/wordml" xmlns:wps="http://schemas.microsoft.com/office/word/2010/wordprocessingShape" mc:Ignorable="w14 w15 w16se w16cid w16 w16cex w16sdtdh wp14">
+<w:hdr xmlns:wpc="http://schemas.microsoft.com/office/word/2010/wordprocessingCanvas" xmlns:cx="http://schemas.microsoft.com/office/drawing/2014/chartex" xmlns:cx1="http://schemas.microsoft.com/office/drawing/2015/9/8/chartex" xmlns:cx2="http://schemas.microsoft.com/office/drawing/2015/10/21/chartex" xmlns:cx3="http://schemas.microsoft.com/office/drawing/2016/5/9/chartex" xmlns:cx4="http://schemas.microsoft.com/office/drawing/2016/5/10/chartex" xmlns:cx5="http://schemas.microsoft.com/office/drawing/2016/5/11/chartex" xmlns:cx6="http://schemas.microsoft.com/office/drawing/2016/5/12/chartex" xmlns:cx7="http://schemas.microsoft.com/office/drawing/2016/5/13/chartex" xmlns:cx8="http://schemas.microsoft.com/office/drawing/2016/5/14/chartex" xmlns:mc="http://schemas.openxmlformats.org/markup-compatibility/2006" xmlns:aink="http://schemas.microsoft.com/office/drawing/2016/ink" xmlns:am3d="http://schemas.microsoft.com/office/drawing/2017/model3d" xmlns:o="urn:schemas-microsoft-com:office:office" xmlns:oel="http://schemas.microsoft.com/office/2019/extlst" xmlns:r="http://schemas.openxmlformats.org/officeDocument/2006/relationships" xmlns:m="http://schemas.openxmlformats.org/officeDocument/2006/math" xmlns:v="urn:schemas-microsoft-com:vml" xmlns:wp14="http://schemas.microsoft.com/office/word/2010/wordprocessingDrawing" xmlns:wp="http://schemas.openxmlformats.org/drawingml/2006/wordprocessingDrawing" xmlns:w10="urn:schemas-microsoft-com:office:word" xmlns:w="http://schemas.openxmlformats.org/wordprocessingml/2006/main" xmlns:w14="http://schemas.microsoft.com/office/word/2010/wordml" xmlns:w15="http://schemas.microsoft.com/office/word/2012/wordml" xmlns:w16cex="http://schemas.microsoft.com/office/word/2018/wordml/cex" xmlns:w16cid="http://schemas.microsoft.com/office/word/2016/wordml/cid" xmlns:w16="http://schemas.microsoft.com/office/word/2018/wordml" xmlns:w16sdtdh="http://schemas.microsoft.com/office/word/2020/wordml/sdtdatahash" xmlns:w16se="http://schemas.microsoft.com/office/word/2015/wordml/symex" xmlns:wpg="http://schemas.microsoft.com/office/word/2010/wordprocessingGroup" xmlns:wpi="http://schemas.microsoft.com/office/word/2010/wordprocessingInk" xmlns:wne="http://schemas.microsoft.com/office/word/2006/wordml" xmlns:wps="http://schemas.microsoft.com/office/word/2010/wordprocessingShape" mc:Ignorable="w14 w15 w16se w16cid w16 w16cex w16sdtdh wp14">
   <w:p>
     <w:pPr>
       <w:pStyle w:val="Header"/>
@@ -11449,7 +11411,7 @@
 </file>
 
 <file path=word/numbering.xml><?xml version="1.0" encoding="utf-8"?>
-<w:numbering xmlns:wpc="http://schemas.microsoft.com/office/word/2010/wordprocessingCanvas" xmlns:cx="http://schemas.microsoft.com/office/drawing/2014/chartex" xmlns:cx1="http://schemas.microsoft.com/office/drawing/2015/9/8/chartex" xmlns:cx2="http://schemas.microsoft.com/office/drawing/2015/10/21/chartex" xmlns:cx3="http://schemas.microsoft.com/office/drawing/2016/5/9/chartex" xmlns:cx4="http://schemas.microsoft.com/office/drawing/2016/5/10/chartex" xmlns:cx5="http://schemas.microsoft.com/office/drawing/2016/5/11/chartex" xmlns:cx6="http://schemas.microsoft.com/office/drawing/2016/5/12/chartex" xmlns:cx7="http://schemas.microsoft.com/office/drawing/2016/5/13/chartex" xmlns:cx8="http://schemas.microsoft.com/office/drawing/2016/5/14/chartex" xmlns:mc="http://schemas.openxmlformats.org/markup-compatibility/2006" xmlns:aink="http://schemas.microsoft.com/office/drawing/2016/ink" xmlns:am3d="http://schemas.microsoft.com/office/drawing/2017/model3d" xmlns:o="urn:schemas-microsoft-com:office:office" xmlns:oel="http://schemas.microsoft.com/office/2019/extlst" xmlns:r="http://schemas.openxmlformats.org/officeDocument/2006/relationships" xmlns:m="http://schemas.openxmlformats.org/officeDocument/2006/math" xmlns:v="urn:schemas-microsoft-com:vml" xmlns:wp14="http://schemas.microsoft.com/office/word/2010/wordprocessingDrawing" xmlns:wp="http://schemas.openxmlformats.org/drawingml/2006/wordprocessingDrawing" xmlns:w10="urn:schemas-microsoft-com:office:word" xmlns:w="http://schemas.openxmlformats.org/wordprocessingml/2006/main" xmlns:w14="http://schemas.microsoft.com/office/word/2010/wordml" xmlns:w15="http://schemas.microsoft.com/office/word/2012/wordml" xmlns:w16cex="http://schemas.microsoft.com/office/word/2018/wordml/cex" xmlns:w16cid="http://schemas.microsoft.com/office/word/2016/wordml/cid" xmlns:w16="http://schemas.microsoft.com/office/word/2018/wordml" xmlns:w16du="http://schemas.microsoft.com/office/word/2023/wordml/word16du" xmlns:w16sdtdh="http://schemas.microsoft.com/office/word/2020/wordml/sdtdatahash" xmlns:w16se="http://schemas.microsoft.com/office/word/2015/wordml/symex" xmlns:wpg="http://schemas.microsoft.com/office/word/2010/wordprocessingGroup" xmlns:wpi="http://schemas.microsoft.com/office/word/2010/wordprocessingInk" xmlns:wne="http://schemas.microsoft.com/office/word/2006/wordml" xmlns:wps="http://schemas.microsoft.com/office/word/2010/wordprocessingShape" mc:Ignorable="w14 w15 w16se w16cid w16 w16cex w16sdtdh wp14">
+<w:numbering xmlns:wpc="http://schemas.microsoft.com/office/word/2010/wordprocessingCanvas" xmlns:cx="http://schemas.microsoft.com/office/drawing/2014/chartex" xmlns:cx1="http://schemas.microsoft.com/office/drawing/2015/9/8/chartex" xmlns:cx2="http://schemas.microsoft.com/office/drawing/2015/10/21/chartex" xmlns:cx3="http://schemas.microsoft.com/office/drawing/2016/5/9/chartex" xmlns:cx4="http://schemas.microsoft.com/office/drawing/2016/5/10/chartex" xmlns:cx5="http://schemas.microsoft.com/office/drawing/2016/5/11/chartex" xmlns:cx6="http://schemas.microsoft.com/office/drawing/2016/5/12/chartex" xmlns:cx7="http://schemas.microsoft.com/office/drawing/2016/5/13/chartex" xmlns:cx8="http://schemas.microsoft.com/office/drawing/2016/5/14/chartex" xmlns:mc="http://schemas.openxmlformats.org/markup-compatibility/2006" xmlns:aink="http://schemas.microsoft.com/office/drawing/2016/ink" xmlns:am3d="http://schemas.microsoft.com/office/drawing/2017/model3d" xmlns:o="urn:schemas-microsoft-com:office:office" xmlns:oel="http://schemas.microsoft.com/office/2019/extlst" xmlns:r="http://schemas.openxmlformats.org/officeDocument/2006/relationships" xmlns:m="http://schemas.openxmlformats.org/officeDocument/2006/math" xmlns:v="urn:schemas-microsoft-com:vml" xmlns:wp14="http://schemas.microsoft.com/office/word/2010/wordprocessingDrawing" xmlns:wp="http://schemas.openxmlformats.org/drawingml/2006/wordprocessingDrawing" xmlns:w10="urn:schemas-microsoft-com:office:word" xmlns:w="http://schemas.openxmlformats.org/wordprocessingml/2006/main" xmlns:w14="http://schemas.microsoft.com/office/word/2010/wordml" xmlns:w15="http://schemas.microsoft.com/office/word/2012/wordml" xmlns:w16cex="http://schemas.microsoft.com/office/word/2018/wordml/cex" xmlns:w16cid="http://schemas.microsoft.com/office/word/2016/wordml/cid" xmlns:w16="http://schemas.microsoft.com/office/word/2018/wordml" xmlns:w16sdtdh="http://schemas.microsoft.com/office/word/2020/wordml/sdtdatahash" xmlns:w16se="http://schemas.microsoft.com/office/word/2015/wordml/symex" xmlns:wpg="http://schemas.microsoft.com/office/word/2010/wordprocessingGroup" xmlns:wpi="http://schemas.microsoft.com/office/word/2010/wordprocessingInk" xmlns:wne="http://schemas.microsoft.com/office/word/2006/wordml" xmlns:wps="http://schemas.microsoft.com/office/word/2010/wordprocessingShape" mc:Ignorable="w14 w15 w16se w16cid w16 w16cex w16sdtdh wp14">
   <w:abstractNum w:abstractNumId="0" w15:restartNumberingAfterBreak="0">
     <w:nsid w:val="00000001"/>
     <w:multiLevelType w:val="hybridMultilevel"/>

</xml_diff>